<commit_message>
Made a test case for task 10.1-10.3
</commit_message>
<xml_diff>
--- a/lab10/TestSuite/TS_10_1.docx
+++ b/lab10/TestSuite/TS_10_1.docx
@@ -57,52 +57,22 @@
                 <w:szCs w:val="16"/>
               </w:rPr>
             </w:pPr>
-            <w:proofErr w:type="spellStart"/>
             <w:r>
               <w:rPr>
                 <w:rFonts w:ascii="Arial Narrow" w:hAnsi="Arial Narrow" w:cs="Arial"/>
                 <w:sz w:val="16"/>
                 <w:szCs w:val="16"/>
               </w:rPr>
-              <w:t>Test</w:t>
-            </w:r>
-            <w:proofErr w:type="spellEnd"/>
+              <w:t xml:space="preserve">Test </w:t>
+            </w:r>
             <w:r>
               <w:rPr>
                 <w:rFonts w:ascii="Arial Narrow" w:hAnsi="Arial Narrow" w:cs="Arial"/>
                 <w:sz w:val="16"/>
                 <w:szCs w:val="16"/>
               </w:rPr>
-              <w:t xml:space="preserve"> </w:t>
-            </w:r>
-            <w:proofErr w:type="spellStart"/>
-            <w:r>
-              <w:rPr>
-                <w:rFonts w:ascii="Arial Narrow" w:hAnsi="Arial Narrow" w:cs="Arial"/>
-                <w:sz w:val="16"/>
-                <w:szCs w:val="16"/>
-              </w:rPr>
-              <w:t>Suite</w:t>
-            </w:r>
-            <w:proofErr w:type="spellEnd"/>
-            <w:r>
-              <w:rPr>
-                <w:rFonts w:ascii="Arial Narrow" w:hAnsi="Arial Narrow" w:cs="Arial"/>
-                <w:sz w:val="16"/>
-                <w:szCs w:val="16"/>
-              </w:rPr>
-              <w:t xml:space="preserve"> </w:t>
-            </w:r>
-            <w:proofErr w:type="spellStart"/>
-            <w:r>
-              <w:rPr>
-                <w:rFonts w:ascii="Arial Narrow" w:hAnsi="Arial Narrow" w:cs="Arial"/>
-                <w:sz w:val="16"/>
-                <w:szCs w:val="16"/>
-              </w:rPr>
-              <w:t>Description</w:t>
-            </w:r>
-            <w:proofErr w:type="spellEnd"/>
+              <w:t>Suite Description</w:t>
+            </w:r>
           </w:p>
         </w:tc>
         <w:tc>
@@ -183,16 +153,15 @@
                 <w:sz w:val="16"/>
                 <w:szCs w:val="16"/>
               </w:rPr>
-              <w:t xml:space="preserve">Назва </w:t>
-            </w:r>
-            <w:proofErr w:type="spellStart"/>
+              <w:t>Назва проект</w:t>
+            </w:r>
             <w:r>
               <w:rPr>
                 <w:rFonts w:ascii="Arial Narrow" w:hAnsi="Arial Narrow"/>
                 <w:sz w:val="16"/>
                 <w:szCs w:val="16"/>
               </w:rPr>
-              <w:t>проект</w:t>
+              <w:t>а</w:t>
             </w:r>
             <w:r>
               <w:rPr>
@@ -200,89 +169,42 @@
                 <w:sz w:val="16"/>
                 <w:szCs w:val="16"/>
               </w:rPr>
-              <w:t>а</w:t>
-            </w:r>
-            <w:proofErr w:type="spellEnd"/>
-            <w:r>
+              <w:t xml:space="preserve"> / ПЗ</w:t>
+            </w:r>
+          </w:p>
+          <w:p>
+            <w:pPr>
+              <w:ind w:right="-214"/>
               <w:rPr>
                 <w:rFonts w:ascii="Arial Narrow" w:hAnsi="Arial Narrow"/>
                 <w:sz w:val="16"/>
                 <w:szCs w:val="16"/>
               </w:rPr>
-              <w:t xml:space="preserve"> / ПЗ</w:t>
-            </w:r>
-          </w:p>
-          <w:p>
-            <w:pPr>
-              <w:ind w:right="-214"/>
-              <w:rPr>
-                <w:rFonts w:ascii="Arial Narrow" w:hAnsi="Arial Narrow"/>
-                <w:sz w:val="16"/>
-                <w:szCs w:val="16"/>
-              </w:rPr>
-            </w:pPr>
-            <w:proofErr w:type="spellStart"/>
+            </w:pPr>
             <w:r>
               <w:rPr>
                 <w:rFonts w:ascii="Arial Narrow" w:hAnsi="Arial Narrow" w:cs="Arial"/>
                 <w:sz w:val="16"/>
                 <w:szCs w:val="16"/>
               </w:rPr>
-              <w:t>Name</w:t>
-            </w:r>
-            <w:proofErr w:type="spellEnd"/>
+              <w:t xml:space="preserve">Name of </w:t>
+            </w:r>
             <w:r>
               <w:rPr>
                 <w:rFonts w:ascii="Arial Narrow" w:hAnsi="Arial Narrow" w:cs="Arial"/>
                 <w:sz w:val="16"/>
                 <w:szCs w:val="16"/>
               </w:rPr>
-              <w:t xml:space="preserve"> </w:t>
-            </w:r>
-            <w:proofErr w:type="spellStart"/>
+              <w:t>Project</w:t>
+            </w:r>
             <w:r>
               <w:rPr>
                 <w:rFonts w:ascii="Arial Narrow" w:hAnsi="Arial Narrow" w:cs="Arial"/>
                 <w:sz w:val="16"/>
                 <w:szCs w:val="16"/>
               </w:rPr>
-              <w:t>of</w:t>
-            </w:r>
-            <w:proofErr w:type="spellEnd"/>
-            <w:r>
-              <w:rPr>
-                <w:rFonts w:ascii="Arial Narrow" w:hAnsi="Arial Narrow" w:cs="Arial"/>
-                <w:sz w:val="16"/>
-                <w:szCs w:val="16"/>
-              </w:rPr>
-              <w:t xml:space="preserve"> </w:t>
-            </w:r>
-            <w:r>
-              <w:rPr>
-                <w:rFonts w:ascii="Arial Narrow" w:hAnsi="Arial Narrow" w:cs="Arial"/>
-                <w:sz w:val="16"/>
-                <w:szCs w:val="16"/>
-              </w:rPr>
-              <w:t>Project</w:t>
-            </w:r>
-            <w:r>
-              <w:rPr>
-                <w:rFonts w:ascii="Arial Narrow" w:hAnsi="Arial Narrow" w:cs="Arial"/>
-                <w:sz w:val="16"/>
-                <w:szCs w:val="16"/>
-              </w:rPr>
-              <w:t xml:space="preserve"> / </w:t>
-            </w:r>
-            <w:proofErr w:type="spellStart"/>
-            <w:r>
-              <w:rPr>
-                <w:rFonts w:ascii="Arial Narrow" w:hAnsi="Arial Narrow" w:cs="Arial"/>
-                <w:sz w:val="16"/>
-                <w:szCs w:val="16"/>
-              </w:rPr>
-              <w:t>Software</w:t>
-            </w:r>
-            <w:proofErr w:type="spellEnd"/>
+              <w:t xml:space="preserve"> / Software</w:t>
+            </w:r>
           </w:p>
         </w:tc>
         <w:tc>
@@ -370,52 +292,14 @@
                 <w:szCs w:val="16"/>
               </w:rPr>
             </w:pPr>
-            <w:proofErr w:type="spellStart"/>
             <w:r>
               <w:rPr>
                 <w:rFonts w:ascii="Arial Narrow" w:hAnsi="Arial Narrow" w:cs="Arial"/>
                 <w:sz w:val="16"/>
                 <w:szCs w:val="16"/>
               </w:rPr>
-              <w:t>Level</w:t>
-            </w:r>
-            <w:proofErr w:type="spellEnd"/>
-            <w:r>
-              <w:rPr>
-                <w:rFonts w:ascii="Arial Narrow" w:hAnsi="Arial Narrow" w:cs="Arial"/>
-                <w:sz w:val="16"/>
-                <w:szCs w:val="16"/>
-              </w:rPr>
-              <w:t xml:space="preserve"> </w:t>
-            </w:r>
-            <w:proofErr w:type="spellStart"/>
-            <w:r>
-              <w:rPr>
-                <w:rFonts w:ascii="Arial Narrow" w:hAnsi="Arial Narrow" w:cs="Arial"/>
-                <w:sz w:val="16"/>
-                <w:szCs w:val="16"/>
-              </w:rPr>
-              <w:t>of</w:t>
-            </w:r>
-            <w:proofErr w:type="spellEnd"/>
-            <w:r>
-              <w:rPr>
-                <w:rFonts w:ascii="Arial Narrow" w:hAnsi="Arial Narrow" w:cs="Arial"/>
-                <w:sz w:val="16"/>
-                <w:szCs w:val="16"/>
-              </w:rPr>
-              <w:t xml:space="preserve"> </w:t>
-            </w:r>
-            <w:proofErr w:type="spellStart"/>
-            <w:r>
-              <w:rPr>
-                <w:rFonts w:ascii="Arial Narrow" w:hAnsi="Arial Narrow" w:cs="Arial"/>
-                <w:sz w:val="16"/>
-                <w:szCs w:val="16"/>
-              </w:rPr>
-              <w:t>Testing</w:t>
-            </w:r>
-            <w:proofErr w:type="spellEnd"/>
+              <w:t>Level of Testing</w:t>
+            </w:r>
           </w:p>
         </w:tc>
         <w:tc>
@@ -458,34 +342,14 @@
               </w:rPr>
               <w:t xml:space="preserve">  /  </w:t>
             </w:r>
-            <w:proofErr w:type="spellStart"/>
             <w:r>
               <w:rPr>
                 <w:rFonts w:ascii="Arial Narrow" w:hAnsi="Arial Narrow"/>
                 <w:sz w:val="16"/>
                 <w:szCs w:val="16"/>
               </w:rPr>
-              <w:t>System</w:t>
-            </w:r>
-            <w:proofErr w:type="spellEnd"/>
-            <w:r>
-              <w:rPr>
-                <w:rFonts w:ascii="Arial Narrow" w:hAnsi="Arial Narrow"/>
-                <w:sz w:val="16"/>
-                <w:szCs w:val="16"/>
-              </w:rPr>
-              <w:t xml:space="preserve"> </w:t>
-            </w:r>
-            <w:proofErr w:type="spellStart"/>
-            <w:r>
-              <w:rPr>
-                <w:rFonts w:ascii="Arial Narrow" w:hAnsi="Arial Narrow"/>
-                <w:sz w:val="16"/>
-                <w:szCs w:val="16"/>
-              </w:rPr>
-              <w:t>Testing</w:t>
-            </w:r>
-            <w:proofErr w:type="spellEnd"/>
+              <w:t>System Testing</w:t>
+            </w:r>
           </w:p>
         </w:tc>
       </w:tr>
@@ -521,82 +385,26 @@
                 <w:sz w:val="16"/>
                 <w:szCs w:val="16"/>
               </w:rPr>
-              <w:t xml:space="preserve"> тест-</w:t>
-            </w:r>
-            <w:proofErr w:type="spellStart"/>
-            <w:r>
+              <w:t xml:space="preserve"> тест-сьюта </w:t>
+            </w:r>
+          </w:p>
+          <w:p>
+            <w:pPr>
+              <w:ind w:right="-214"/>
               <w:rPr>
                 <w:rFonts w:ascii="Arial Narrow" w:hAnsi="Arial Narrow"/>
                 <w:sz w:val="16"/>
                 <w:szCs w:val="16"/>
               </w:rPr>
-              <w:t>сьюта</w:t>
-            </w:r>
-            <w:proofErr w:type="spellEnd"/>
-            <w:r>
-              <w:rPr>
-                <w:rFonts w:ascii="Arial Narrow" w:hAnsi="Arial Narrow"/>
-                <w:sz w:val="16"/>
-                <w:szCs w:val="16"/>
-              </w:rPr>
-              <w:t xml:space="preserve"> </w:t>
-            </w:r>
-          </w:p>
-          <w:p>
-            <w:pPr>
-              <w:ind w:right="-214"/>
-              <w:rPr>
-                <w:rFonts w:ascii="Arial Narrow" w:hAnsi="Arial Narrow"/>
-                <w:sz w:val="16"/>
-                <w:szCs w:val="16"/>
-              </w:rPr>
-            </w:pPr>
-            <w:proofErr w:type="spellStart"/>
+            </w:pPr>
             <w:r>
               <w:rPr>
                 <w:rFonts w:ascii="Arial Narrow" w:hAnsi="Arial Narrow" w:cs="Arial"/>
                 <w:sz w:val="16"/>
                 <w:szCs w:val="16"/>
               </w:rPr>
-              <w:t>Test</w:t>
-            </w:r>
-            <w:proofErr w:type="spellEnd"/>
-            <w:r>
-              <w:rPr>
-                <w:rFonts w:ascii="Arial Narrow" w:hAnsi="Arial Narrow" w:cs="Arial"/>
-                <w:sz w:val="16"/>
-                <w:szCs w:val="16"/>
-              </w:rPr>
-              <w:t xml:space="preserve"> </w:t>
-            </w:r>
-            <w:proofErr w:type="spellStart"/>
-            <w:r>
-              <w:rPr>
-                <w:rFonts w:ascii="Arial Narrow" w:hAnsi="Arial Narrow" w:cs="Arial"/>
-                <w:sz w:val="16"/>
-                <w:szCs w:val="16"/>
-              </w:rPr>
-              <w:t>Suite</w:t>
-            </w:r>
-            <w:proofErr w:type="spellEnd"/>
-            <w:r>
-              <w:rPr>
-                <w:rFonts w:ascii="Arial Narrow" w:hAnsi="Arial Narrow" w:cs="Arial"/>
-                <w:sz w:val="16"/>
-                <w:szCs w:val="16"/>
-              </w:rPr>
-              <w:t xml:space="preserve"> </w:t>
-            </w:r>
-            <w:proofErr w:type="spellStart"/>
-            <w:r>
-              <w:rPr>
-                <w:rFonts w:ascii="Arial Narrow" w:hAnsi="Arial Narrow" w:cs="Arial"/>
-                <w:sz w:val="16"/>
-                <w:szCs w:val="16"/>
-              </w:rPr>
-              <w:t>Author</w:t>
-            </w:r>
-            <w:proofErr w:type="spellEnd"/>
+              <w:t>Test Suite Author</w:t>
+            </w:r>
           </w:p>
         </w:tc>
         <w:tc>
@@ -652,7 +460,6 @@
                 <w:szCs w:val="16"/>
               </w:rPr>
             </w:pPr>
-            <w:proofErr w:type="spellStart"/>
             <w:r>
               <w:rPr>
                 <w:rFonts w:ascii="Arial Narrow" w:hAnsi="Arial Narrow" w:cs="Arial"/>
@@ -661,7 +468,6 @@
               </w:rPr>
               <w:t>Implementer</w:t>
             </w:r>
-            <w:proofErr w:type="spellEnd"/>
           </w:p>
         </w:tc>
         <w:tc>
@@ -679,7 +485,6 @@
                 <w:lang w:val="en-US"/>
               </w:rPr>
             </w:pPr>
-            <w:proofErr w:type="spellStart"/>
             <w:r>
               <w:rPr>
                 <w:rFonts w:ascii="Arial Narrow" w:hAnsi="Arial Narrow"/>
@@ -687,17 +492,7 @@
                 <w:szCs w:val="16"/>
                 <w:lang w:val="en-US"/>
               </w:rPr>
-              <w:t>Honcharenko</w:t>
-            </w:r>
-            <w:proofErr w:type="spellEnd"/>
-            <w:r>
-              <w:rPr>
-                <w:rFonts w:ascii="Arial Narrow" w:hAnsi="Arial Narrow"/>
-                <w:sz w:val="16"/>
-                <w:szCs w:val="16"/>
-                <w:lang w:val="en-US"/>
-              </w:rPr>
-              <w:t xml:space="preserve"> Vlad</w:t>
+              <w:t>Honcharenko Vlad</w:t>
             </w:r>
           </w:p>
         </w:tc>
@@ -785,9 +580,9 @@
         <w:tblLook w:val="01E0" w:firstRow="1" w:lastRow="1" w:firstColumn="1" w:lastColumn="1" w:noHBand="0" w:noVBand="0"/>
       </w:tblPr>
       <w:tblGrid>
-        <w:gridCol w:w="799"/>
-        <w:gridCol w:w="3955"/>
-        <w:gridCol w:w="3795"/>
+        <w:gridCol w:w="883"/>
+        <w:gridCol w:w="3917"/>
+        <w:gridCol w:w="3749"/>
         <w:gridCol w:w="1837"/>
       </w:tblGrid>
       <w:tr>
@@ -797,7 +592,7 @@
         </w:trPr>
         <w:tc>
           <w:tcPr>
-            <w:tcW w:w="799" w:type="dxa"/>
+            <w:tcW w:w="883" w:type="dxa"/>
             <w:shd w:val="clear" w:color="auto" w:fill="F3F3F3"/>
             <w:vAlign w:val="center"/>
           </w:tcPr>
@@ -818,47 +613,19 @@
               </w:rPr>
               <w:t xml:space="preserve">Ід-р тест-кейса / </w:t>
             </w:r>
-            <w:proofErr w:type="spellStart"/>
             <w:r>
               <w:rPr>
                 <w:rFonts w:ascii="Arial Narrow" w:hAnsi="Arial Narrow" w:cs="Arial"/>
                 <w:sz w:val="20"/>
                 <w:szCs w:val="20"/>
               </w:rPr>
-              <w:t>Test</w:t>
-            </w:r>
-            <w:proofErr w:type="spellEnd"/>
-            <w:r>
-              <w:rPr>
-                <w:rFonts w:ascii="Arial Narrow" w:hAnsi="Arial Narrow" w:cs="Arial"/>
-                <w:sz w:val="20"/>
-                <w:szCs w:val="20"/>
-              </w:rPr>
-              <w:t xml:space="preserve"> </w:t>
-            </w:r>
-            <w:proofErr w:type="spellStart"/>
-            <w:r>
-              <w:rPr>
-                <w:rFonts w:ascii="Arial Narrow" w:hAnsi="Arial Narrow" w:cs="Arial"/>
-                <w:sz w:val="20"/>
-                <w:szCs w:val="20"/>
-              </w:rPr>
-              <w:t>Case</w:t>
-            </w:r>
-            <w:proofErr w:type="spellEnd"/>
-            <w:r>
-              <w:rPr>
-                <w:rFonts w:ascii="Arial Narrow" w:hAnsi="Arial Narrow" w:cs="Arial"/>
-                <w:sz w:val="20"/>
-                <w:szCs w:val="20"/>
-              </w:rPr>
-              <w:t xml:space="preserve"> ID</w:t>
+              <w:t>Test Case ID</w:t>
             </w:r>
           </w:p>
         </w:tc>
         <w:tc>
           <w:tcPr>
-            <w:tcW w:w="3955" w:type="dxa"/>
+            <w:tcW w:w="3917" w:type="dxa"/>
             <w:shd w:val="clear" w:color="auto" w:fill="F3F3F3"/>
             <w:vAlign w:val="center"/>
           </w:tcPr>
@@ -897,23 +664,13 @@
                 <w:szCs w:val="20"/>
               </w:rPr>
             </w:pPr>
-            <w:proofErr w:type="spellStart"/>
             <w:r>
               <w:rPr>
                 <w:rFonts w:ascii="Arial Narrow" w:hAnsi="Arial Narrow" w:cs="Arial"/>
                 <w:sz w:val="20"/>
                 <w:szCs w:val="20"/>
               </w:rPr>
-              <w:t>Action</w:t>
-            </w:r>
-            <w:proofErr w:type="spellEnd"/>
-            <w:r>
-              <w:rPr>
-                <w:rFonts w:ascii="Arial Narrow" w:hAnsi="Arial Narrow" w:cs="Arial"/>
-                <w:sz w:val="20"/>
-                <w:szCs w:val="20"/>
-              </w:rPr>
-              <w:t xml:space="preserve"> </w:t>
+              <w:t xml:space="preserve">Action </w:t>
             </w:r>
           </w:p>
           <w:p>
@@ -934,36 +691,8 @@
                 <w:sz w:val="20"/>
                 <w:szCs w:val="20"/>
               </w:rPr>
-              <w:t>(</w:t>
-            </w:r>
-            <w:proofErr w:type="spellStart"/>
-            <w:r>
-              <w:rPr>
-                <w:rFonts w:ascii="Arial Narrow" w:hAnsi="Arial Narrow" w:cs="Arial"/>
-                <w:sz w:val="20"/>
-                <w:szCs w:val="20"/>
-              </w:rPr>
-              <w:t>Test</w:t>
-            </w:r>
-            <w:proofErr w:type="spellEnd"/>
-            <w:r>
-              <w:rPr>
-                <w:rFonts w:ascii="Arial Narrow" w:hAnsi="Arial Narrow" w:cs="Arial"/>
-                <w:sz w:val="20"/>
-                <w:szCs w:val="20"/>
-              </w:rPr>
-              <w:t xml:space="preserve"> </w:t>
-            </w:r>
-            <w:proofErr w:type="spellStart"/>
-            <w:r>
-              <w:rPr>
-                <w:rFonts w:ascii="Arial Narrow" w:hAnsi="Arial Narrow" w:cs="Arial"/>
-                <w:sz w:val="20"/>
-                <w:szCs w:val="20"/>
-              </w:rPr>
-              <w:t>Step</w:t>
-            </w:r>
-            <w:proofErr w:type="spellEnd"/>
+              <w:t>(Test Step</w:t>
+            </w:r>
             <w:r>
               <w:rPr>
                 <w:rFonts w:ascii="Arial Narrow" w:hAnsi="Arial Narrow" w:cs="Arial"/>
@@ -985,7 +714,7 @@
         </w:tc>
         <w:tc>
           <w:tcPr>
-            <w:tcW w:w="3795" w:type="dxa"/>
+            <w:tcW w:w="3749" w:type="dxa"/>
             <w:shd w:val="clear" w:color="auto" w:fill="F3F3F3"/>
             <w:vAlign w:val="center"/>
           </w:tcPr>
@@ -1034,34 +763,14 @@
                 <w:szCs w:val="20"/>
               </w:rPr>
             </w:pPr>
-            <w:proofErr w:type="spellStart"/>
             <w:r>
               <w:rPr>
                 <w:rFonts w:ascii="Arial Narrow" w:hAnsi="Arial Narrow" w:cs="Arial"/>
                 <w:sz w:val="20"/>
                 <w:szCs w:val="20"/>
               </w:rPr>
-              <w:t>Expected</w:t>
-            </w:r>
-            <w:proofErr w:type="spellEnd"/>
-            <w:r>
-              <w:rPr>
-                <w:rFonts w:ascii="Arial Narrow" w:hAnsi="Arial Narrow" w:cs="Arial"/>
-                <w:sz w:val="20"/>
-                <w:szCs w:val="20"/>
-              </w:rPr>
-              <w:t xml:space="preserve"> </w:t>
-            </w:r>
-            <w:proofErr w:type="spellStart"/>
-            <w:r>
-              <w:rPr>
-                <w:rFonts w:ascii="Arial Narrow" w:hAnsi="Arial Narrow" w:cs="Arial"/>
-                <w:sz w:val="20"/>
-                <w:szCs w:val="20"/>
-              </w:rPr>
-              <w:t>Result</w:t>
-            </w:r>
-            <w:proofErr w:type="spellEnd"/>
+              <w:t>Expected Result</w:t>
+            </w:r>
           </w:p>
         </w:tc>
         <w:tc>
@@ -1155,96 +864,22 @@
                 <w:szCs w:val="20"/>
               </w:rPr>
             </w:pPr>
-            <w:proofErr w:type="spellStart"/>
             <w:r>
               <w:rPr>
                 <w:rFonts w:ascii="Arial Narrow" w:hAnsi="Arial Narrow" w:cs="Arial"/>
                 <w:sz w:val="20"/>
                 <w:szCs w:val="20"/>
               </w:rPr>
-              <w:t>Test</w:t>
-            </w:r>
-            <w:proofErr w:type="spellEnd"/>
+              <w:t>Test Result</w:t>
+            </w:r>
             <w:r>
               <w:rPr>
                 <w:rFonts w:ascii="Arial Narrow" w:hAnsi="Arial Narrow" w:cs="Arial"/>
                 <w:sz w:val="20"/>
                 <w:szCs w:val="20"/>
               </w:rPr>
-              <w:t xml:space="preserve"> </w:t>
-            </w:r>
-            <w:proofErr w:type="spellStart"/>
-            <w:r>
-              <w:rPr>
-                <w:rFonts w:ascii="Arial Narrow" w:hAnsi="Arial Narrow" w:cs="Arial"/>
-                <w:sz w:val="20"/>
-                <w:szCs w:val="20"/>
-              </w:rPr>
-              <w:t>Result</w:t>
-            </w:r>
-            <w:proofErr w:type="spellEnd"/>
-            <w:r>
-              <w:rPr>
-                <w:rFonts w:ascii="Arial Narrow" w:hAnsi="Arial Narrow" w:cs="Arial"/>
-                <w:sz w:val="20"/>
-                <w:szCs w:val="20"/>
-              </w:rPr>
               <w:br/>
-              <w:t>(</w:t>
-            </w:r>
-            <w:proofErr w:type="spellStart"/>
-            <w:r>
-              <w:rPr>
-                <w:rFonts w:ascii="Arial Narrow" w:hAnsi="Arial Narrow" w:cs="Arial"/>
-                <w:sz w:val="20"/>
-                <w:szCs w:val="20"/>
-              </w:rPr>
-              <w:t>passed</w:t>
-            </w:r>
-            <w:proofErr w:type="spellEnd"/>
-            <w:r>
-              <w:rPr>
-                <w:rFonts w:ascii="Arial Narrow" w:hAnsi="Arial Narrow" w:cs="Arial"/>
-                <w:sz w:val="20"/>
-                <w:szCs w:val="20"/>
-              </w:rPr>
-              <w:t>/</w:t>
-            </w:r>
-            <w:proofErr w:type="spellStart"/>
-            <w:r>
-              <w:rPr>
-                <w:rFonts w:ascii="Arial Narrow" w:hAnsi="Arial Narrow" w:cs="Arial"/>
-                <w:sz w:val="20"/>
-                <w:szCs w:val="20"/>
-              </w:rPr>
-              <w:t>failed</w:t>
-            </w:r>
-            <w:proofErr w:type="spellEnd"/>
-            <w:r>
-              <w:rPr>
-                <w:rFonts w:ascii="Arial Narrow" w:hAnsi="Arial Narrow" w:cs="Arial"/>
-                <w:sz w:val="20"/>
-                <w:szCs w:val="20"/>
-              </w:rPr>
-              <w:t xml:space="preserve">/ </w:t>
-            </w:r>
-            <w:proofErr w:type="spellStart"/>
-            <w:r>
-              <w:rPr>
-                <w:rFonts w:ascii="Arial Narrow" w:hAnsi="Arial Narrow" w:cs="Arial"/>
-                <w:sz w:val="20"/>
-                <w:szCs w:val="20"/>
-              </w:rPr>
-              <w:t>blocked</w:t>
-            </w:r>
-            <w:proofErr w:type="spellEnd"/>
-            <w:r>
-              <w:rPr>
-                <w:rFonts w:ascii="Arial Narrow" w:hAnsi="Arial Narrow" w:cs="Arial"/>
-                <w:sz w:val="20"/>
-                <w:szCs w:val="20"/>
-              </w:rPr>
-              <w:t>)</w:t>
+              <w:t>(passed/failed/ blocked)</w:t>
             </w:r>
           </w:p>
         </w:tc>
@@ -1256,57 +891,53 @@
         </w:trPr>
         <w:tc>
           <w:tcPr>
-            <w:tcW w:w="799" w:type="dxa"/>
-            <w:vAlign w:val="center"/>
+            <w:tcW w:w="883" w:type="dxa"/>
           </w:tcPr>
           <w:p>
             <w:pPr>
               <w:jc w:val="center"/>
               <w:rPr>
-                <w:rFonts w:ascii="Arial Narrow" w:hAnsi="Arial Narrow" w:cs="Arial"/>
-                <w:sz w:val="16"/>
-                <w:szCs w:val="16"/>
+                <w:rFonts w:ascii="Arial Narrow" w:hAnsi="Arial Narrow"/>
+                <w:sz w:val="20"/>
+                <w:szCs w:val="20"/>
                 <w:lang w:val="en-US"/>
               </w:rPr>
             </w:pPr>
             <w:r>
               <w:rPr>
-                <w:rFonts w:ascii="Arial Narrow" w:hAnsi="Arial Narrow" w:cs="Arial"/>
-                <w:sz w:val="16"/>
-                <w:szCs w:val="16"/>
-              </w:rPr>
-              <w:t>ТС-№</w:t>
-            </w:r>
-            <w:r>
-              <w:rPr>
-                <w:rFonts w:ascii="Arial Narrow" w:hAnsi="Arial Narrow" w:cs="Arial"/>
-                <w:sz w:val="16"/>
-                <w:szCs w:val="16"/>
-                <w:lang w:val="en-US"/>
-              </w:rPr>
-              <w:t>1</w:t>
+                <w:rFonts w:ascii="Arial Narrow" w:hAnsi="Arial Narrow"/>
+                <w:sz w:val="20"/>
+                <w:szCs w:val="20"/>
+              </w:rPr>
+              <w:t>TC_01</w:t>
             </w:r>
           </w:p>
         </w:tc>
         <w:tc>
           <w:tcPr>
-            <w:tcW w:w="3955" w:type="dxa"/>
-            <w:vAlign w:val="center"/>
+            <w:tcW w:w="3917" w:type="dxa"/>
           </w:tcPr>
           <w:p>
             <w:pPr>
               <w:rPr>
-                <w:rFonts w:ascii="Arial Narrow" w:hAnsi="Arial Narrow" w:cs="Arial"/>
-                <w:sz w:val="20"/>
-                <w:szCs w:val="20"/>
-              </w:rPr>
-            </w:pPr>
+                <w:rFonts w:ascii="Arial Narrow" w:hAnsi="Arial Narrow"/>
+                <w:sz w:val="20"/>
+                <w:szCs w:val="20"/>
+              </w:rPr>
+            </w:pPr>
+            <w:r>
+              <w:rPr>
+                <w:rFonts w:ascii="Arial Narrow" w:hAnsi="Arial Narrow"/>
+                <w:sz w:val="20"/>
+                <w:szCs w:val="20"/>
+              </w:rPr>
+              <w:t>Запустити програму з вхідним текстовим файлом "Програмування".</w:t>
+            </w:r>
           </w:p>
         </w:tc>
         <w:tc>
           <w:tcPr>
-            <w:tcW w:w="3795" w:type="dxa"/>
-            <w:vAlign w:val="center"/>
+            <w:tcW w:w="3749" w:type="dxa"/>
           </w:tcPr>
           <w:p>
             <w:pPr>
@@ -1314,9 +945,16 @@
                 <w:rFonts w:ascii="Arial Narrow" w:hAnsi="Arial Narrow"/>
                 <w:sz w:val="20"/>
                 <w:szCs w:val="20"/>
-                <w:lang w:val="en-US"/>
-              </w:rPr>
-            </w:pPr>
+              </w:rPr>
+            </w:pPr>
+            <w:r>
+              <w:rPr>
+                <w:rFonts w:ascii="Arial Narrow" w:hAnsi="Arial Narrow"/>
+                <w:sz w:val="20"/>
+                <w:szCs w:val="20"/>
+              </w:rPr>
+              <w:t>Вихідний файл містить авторську інформацію, кількість голосних літер та відповідь про наявність слова у краплинці Віталя Іващенка.</w:t>
+            </w:r>
           </w:p>
         </w:tc>
         <w:tc>
@@ -1354,39 +992,52 @@
         </w:trPr>
         <w:tc>
           <w:tcPr>
-            <w:tcW w:w="799" w:type="dxa"/>
-            <w:vAlign w:val="center"/>
+            <w:tcW w:w="883" w:type="dxa"/>
           </w:tcPr>
           <w:p>
             <w:pPr>
               <w:jc w:val="center"/>
               <w:rPr>
-                <w:rFonts w:ascii="Arial Narrow" w:hAnsi="Arial Narrow" w:cs="Arial"/>
-                <w:sz w:val="16"/>
-                <w:szCs w:val="16"/>
-              </w:rPr>
-            </w:pPr>
+                <w:rFonts w:ascii="Arial Narrow" w:hAnsi="Arial Narrow"/>
+                <w:sz w:val="20"/>
+                <w:szCs w:val="20"/>
+              </w:rPr>
+            </w:pPr>
+            <w:r>
+              <w:rPr>
+                <w:rFonts w:ascii="Arial Narrow" w:hAnsi="Arial Narrow"/>
+                <w:sz w:val="20"/>
+                <w:szCs w:val="20"/>
+              </w:rPr>
+              <w:t>TC_02</w:t>
+            </w:r>
           </w:p>
         </w:tc>
         <w:tc>
           <w:tcPr>
-            <w:tcW w:w="3955" w:type="dxa"/>
-            <w:vAlign w:val="center"/>
+            <w:tcW w:w="3917" w:type="dxa"/>
           </w:tcPr>
           <w:p>
             <w:pPr>
               <w:rPr>
-                <w:rFonts w:ascii="Arial Narrow" w:hAnsi="Arial Narrow" w:cs="Arial"/>
-                <w:sz w:val="20"/>
-                <w:szCs w:val="20"/>
-              </w:rPr>
-            </w:pPr>
+                <w:rFonts w:ascii="Arial Narrow" w:hAnsi="Arial Narrow"/>
+                <w:sz w:val="20"/>
+                <w:szCs w:val="20"/>
+              </w:rPr>
+            </w:pPr>
+            <w:r>
+              <w:rPr>
+                <w:rFonts w:ascii="Arial Narrow" w:hAnsi="Arial Narrow"/>
+                <w:sz w:val="20"/>
+                <w:szCs w:val="20"/>
+              </w:rPr>
+              <w:t>Виконати програму з порожнім вхідним файлом.</w:t>
+            </w:r>
           </w:p>
         </w:tc>
         <w:tc>
           <w:tcPr>
-            <w:tcW w:w="3795" w:type="dxa"/>
-            <w:vAlign w:val="center"/>
+            <w:tcW w:w="3749" w:type="dxa"/>
           </w:tcPr>
           <w:p>
             <w:pPr>
@@ -1394,9 +1045,16 @@
                 <w:rFonts w:ascii="Arial Narrow" w:hAnsi="Arial Narrow"/>
                 <w:sz w:val="20"/>
                 <w:szCs w:val="20"/>
-                <w:lang w:val="en-US"/>
-              </w:rPr>
-            </w:pPr>
+              </w:rPr>
+            </w:pPr>
+            <w:r>
+              <w:rPr>
+                <w:rFonts w:ascii="Arial Narrow" w:hAnsi="Arial Narrow"/>
+                <w:sz w:val="20"/>
+                <w:szCs w:val="20"/>
+              </w:rPr>
+              <w:t>Вихідний файл містить відповідні повідомлення про відсутність даних.</w:t>
+            </w:r>
           </w:p>
         </w:tc>
         <w:tc>
@@ -1412,9 +1070,17 @@
                 <w:rFonts w:ascii="Arial Narrow" w:hAnsi="Arial Narrow"/>
                 <w:sz w:val="20"/>
                 <w:szCs w:val="20"/>
+              </w:rPr>
+            </w:pPr>
+            <w:r>
+              <w:rPr>
+                <w:rFonts w:ascii="Arial Narrow" w:hAnsi="Arial Narrow"/>
+                <w:sz w:val="20"/>
+                <w:szCs w:val="20"/>
                 <w:lang w:val="en-US"/>
               </w:rPr>
-            </w:pPr>
+              <w:t>passed</w:t>
+            </w:r>
           </w:p>
         </w:tc>
       </w:tr>
@@ -1425,39 +1091,52 @@
         </w:trPr>
         <w:tc>
           <w:tcPr>
-            <w:tcW w:w="799" w:type="dxa"/>
-            <w:vAlign w:val="center"/>
+            <w:tcW w:w="883" w:type="dxa"/>
           </w:tcPr>
           <w:p>
             <w:pPr>
               <w:jc w:val="center"/>
               <w:rPr>
-                <w:rFonts w:ascii="Arial Narrow" w:hAnsi="Arial Narrow" w:cs="Arial"/>
-                <w:sz w:val="16"/>
-                <w:szCs w:val="16"/>
-              </w:rPr>
-            </w:pPr>
+                <w:rFonts w:ascii="Arial Narrow" w:hAnsi="Arial Narrow"/>
+                <w:sz w:val="20"/>
+                <w:szCs w:val="20"/>
+              </w:rPr>
+            </w:pPr>
+            <w:r>
+              <w:rPr>
+                <w:rFonts w:ascii="Arial Narrow" w:hAnsi="Arial Narrow"/>
+                <w:sz w:val="20"/>
+                <w:szCs w:val="20"/>
+              </w:rPr>
+              <w:t>TC_03</w:t>
+            </w:r>
           </w:p>
         </w:tc>
         <w:tc>
           <w:tcPr>
-            <w:tcW w:w="3955" w:type="dxa"/>
-            <w:vAlign w:val="center"/>
+            <w:tcW w:w="3917" w:type="dxa"/>
           </w:tcPr>
           <w:p>
             <w:pPr>
               <w:rPr>
-                <w:rFonts w:ascii="Arial Narrow" w:hAnsi="Arial Narrow" w:cs="Arial"/>
-                <w:sz w:val="20"/>
-                <w:szCs w:val="20"/>
-              </w:rPr>
-            </w:pPr>
+                <w:rFonts w:ascii="Arial Narrow" w:hAnsi="Arial Narrow"/>
+                <w:sz w:val="20"/>
+                <w:szCs w:val="20"/>
+              </w:rPr>
+            </w:pPr>
+            <w:r>
+              <w:rPr>
+                <w:rFonts w:ascii="Arial Narrow" w:hAnsi="Arial Narrow"/>
+                <w:sz w:val="20"/>
+                <w:szCs w:val="20"/>
+              </w:rPr>
+              <w:t>Запустити програму з великим обсягом тексту у вхідному файлі.</w:t>
+            </w:r>
           </w:p>
         </w:tc>
         <w:tc>
           <w:tcPr>
-            <w:tcW w:w="3795" w:type="dxa"/>
-            <w:vAlign w:val="center"/>
+            <w:tcW w:w="3749" w:type="dxa"/>
           </w:tcPr>
           <w:p>
             <w:pPr>
@@ -1465,9 +1144,17 @@
                 <w:rFonts w:ascii="Arial Narrow" w:hAnsi="Arial Narrow"/>
                 <w:sz w:val="20"/>
                 <w:szCs w:val="20"/>
-                <w:lang w:val="en-US"/>
-              </w:rPr>
-            </w:pPr>
+                <w:lang w:val="ru-RU"/>
+              </w:rPr>
+            </w:pPr>
+            <w:r>
+              <w:rPr>
+                <w:rFonts w:ascii="Arial Narrow" w:hAnsi="Arial Narrow"/>
+                <w:sz w:val="20"/>
+                <w:szCs w:val="20"/>
+              </w:rPr>
+              <w:t>Програма працює ефективно та швидко навіть з великими обсягами даних.</w:t>
+            </w:r>
           </w:p>
         </w:tc>
         <w:tc>
@@ -1483,9 +1170,18 @@
                 <w:rFonts w:ascii="Arial Narrow" w:hAnsi="Arial Narrow"/>
                 <w:sz w:val="20"/>
                 <w:szCs w:val="20"/>
+                <w:lang w:val="ru-RU"/>
+              </w:rPr>
+            </w:pPr>
+            <w:r>
+              <w:rPr>
+                <w:rFonts w:ascii="Arial Narrow" w:hAnsi="Arial Narrow"/>
+                <w:sz w:val="20"/>
+                <w:szCs w:val="20"/>
                 <w:lang w:val="en-US"/>
               </w:rPr>
-            </w:pPr>
+              <w:t>passed</w:t>
+            </w:r>
           </w:p>
         </w:tc>
       </w:tr>
@@ -1496,39 +1192,52 @@
         </w:trPr>
         <w:tc>
           <w:tcPr>
-            <w:tcW w:w="799" w:type="dxa"/>
-            <w:vAlign w:val="center"/>
+            <w:tcW w:w="883" w:type="dxa"/>
           </w:tcPr>
           <w:p>
             <w:pPr>
               <w:jc w:val="center"/>
               <w:rPr>
-                <w:rFonts w:ascii="Arial Narrow" w:hAnsi="Arial Narrow" w:cs="Arial"/>
-                <w:sz w:val="16"/>
-                <w:szCs w:val="16"/>
-              </w:rPr>
-            </w:pPr>
+                <w:rFonts w:ascii="Arial Narrow" w:hAnsi="Arial Narrow"/>
+                <w:sz w:val="20"/>
+                <w:szCs w:val="20"/>
+              </w:rPr>
+            </w:pPr>
+            <w:r>
+              <w:rPr>
+                <w:rFonts w:ascii="Arial Narrow" w:hAnsi="Arial Narrow"/>
+                <w:sz w:val="20"/>
+                <w:szCs w:val="20"/>
+              </w:rPr>
+              <w:t>TC_04</w:t>
+            </w:r>
           </w:p>
         </w:tc>
         <w:tc>
           <w:tcPr>
-            <w:tcW w:w="3955" w:type="dxa"/>
-            <w:vAlign w:val="center"/>
+            <w:tcW w:w="3917" w:type="dxa"/>
           </w:tcPr>
           <w:p>
             <w:pPr>
               <w:rPr>
-                <w:rFonts w:ascii="Arial Narrow" w:hAnsi="Arial Narrow" w:cs="Arial"/>
-                <w:sz w:val="20"/>
-                <w:szCs w:val="20"/>
-              </w:rPr>
-            </w:pPr>
+                <w:rFonts w:ascii="Arial Narrow" w:hAnsi="Arial Narrow"/>
+                <w:sz w:val="20"/>
+                <w:szCs w:val="20"/>
+              </w:rPr>
+            </w:pPr>
+            <w:r>
+              <w:rPr>
+                <w:rFonts w:ascii="Arial Narrow" w:hAnsi="Arial Narrow"/>
+                <w:sz w:val="20"/>
+                <w:szCs w:val="20"/>
+              </w:rPr>
+              <w:t>Виконати програму з вхідним текстом, що містить спеціальні символи.</w:t>
+            </w:r>
           </w:p>
         </w:tc>
         <w:tc>
           <w:tcPr>
-            <w:tcW w:w="3795" w:type="dxa"/>
-            <w:vAlign w:val="center"/>
+            <w:tcW w:w="3749" w:type="dxa"/>
           </w:tcPr>
           <w:p>
             <w:pPr>
@@ -1536,9 +1245,17 @@
                 <w:rFonts w:ascii="Arial Narrow" w:hAnsi="Arial Narrow"/>
                 <w:sz w:val="20"/>
                 <w:szCs w:val="20"/>
-                <w:lang w:val="en-US"/>
-              </w:rPr>
-            </w:pPr>
+                <w:lang w:val="ru-RU"/>
+              </w:rPr>
+            </w:pPr>
+            <w:r>
+              <w:rPr>
+                <w:rFonts w:ascii="Arial Narrow" w:hAnsi="Arial Narrow"/>
+                <w:sz w:val="20"/>
+                <w:szCs w:val="20"/>
+              </w:rPr>
+              <w:t>Програма коректно обробляє спеціальні символи та виводить очікуваний результат.</w:t>
+            </w:r>
           </w:p>
         </w:tc>
         <w:tc>
@@ -1554,9 +1271,18 @@
                 <w:rFonts w:ascii="Arial Narrow" w:hAnsi="Arial Narrow"/>
                 <w:sz w:val="20"/>
                 <w:szCs w:val="20"/>
+                <w:lang w:val="ru-RU"/>
+              </w:rPr>
+            </w:pPr>
+            <w:r>
+              <w:rPr>
+                <w:rFonts w:ascii="Arial Narrow" w:hAnsi="Arial Narrow"/>
+                <w:sz w:val="20"/>
+                <w:szCs w:val="20"/>
                 <w:lang w:val="en-US"/>
               </w:rPr>
-            </w:pPr>
+              <w:t>passed</w:t>
+            </w:r>
           </w:p>
         </w:tc>
       </w:tr>
@@ -1567,39 +1293,52 @@
         </w:trPr>
         <w:tc>
           <w:tcPr>
-            <w:tcW w:w="799" w:type="dxa"/>
-            <w:vAlign w:val="center"/>
+            <w:tcW w:w="883" w:type="dxa"/>
           </w:tcPr>
           <w:p>
             <w:pPr>
               <w:jc w:val="center"/>
               <w:rPr>
-                <w:rFonts w:ascii="Arial Narrow" w:hAnsi="Arial Narrow" w:cs="Arial"/>
-                <w:sz w:val="16"/>
-                <w:szCs w:val="16"/>
-              </w:rPr>
-            </w:pPr>
+                <w:rFonts w:ascii="Arial Narrow" w:hAnsi="Arial Narrow"/>
+                <w:sz w:val="20"/>
+                <w:szCs w:val="20"/>
+              </w:rPr>
+            </w:pPr>
+            <w:r>
+              <w:rPr>
+                <w:rFonts w:ascii="Arial Narrow" w:hAnsi="Arial Narrow"/>
+                <w:sz w:val="20"/>
+                <w:szCs w:val="20"/>
+              </w:rPr>
+              <w:t>TC_05</w:t>
+            </w:r>
           </w:p>
         </w:tc>
         <w:tc>
           <w:tcPr>
-            <w:tcW w:w="3955" w:type="dxa"/>
-            <w:vAlign w:val="center"/>
+            <w:tcW w:w="3917" w:type="dxa"/>
           </w:tcPr>
           <w:p>
             <w:pPr>
               <w:rPr>
-                <w:rFonts w:ascii="Arial Narrow" w:hAnsi="Arial Narrow" w:cs="Arial"/>
-                <w:sz w:val="20"/>
-                <w:szCs w:val="20"/>
-              </w:rPr>
-            </w:pPr>
+                <w:rFonts w:ascii="Arial Narrow" w:hAnsi="Arial Narrow"/>
+                <w:sz w:val="20"/>
+                <w:szCs w:val="20"/>
+              </w:rPr>
+            </w:pPr>
+            <w:r>
+              <w:rPr>
+                <w:rFonts w:ascii="Arial Narrow" w:hAnsi="Arial Narrow"/>
+                <w:sz w:val="20"/>
+                <w:szCs w:val="20"/>
+              </w:rPr>
+              <w:t>Запустити програму з великим обсягом тексту, що міститься в вхідному файлі.</w:t>
+            </w:r>
           </w:p>
         </w:tc>
         <w:tc>
           <w:tcPr>
-            <w:tcW w:w="3795" w:type="dxa"/>
-            <w:vAlign w:val="center"/>
+            <w:tcW w:w="3749" w:type="dxa"/>
           </w:tcPr>
           <w:p>
             <w:pPr>
@@ -1607,9 +1346,17 @@
                 <w:rFonts w:ascii="Arial Narrow" w:hAnsi="Arial Narrow"/>
                 <w:sz w:val="20"/>
                 <w:szCs w:val="20"/>
-                <w:lang w:val="en-US"/>
-              </w:rPr>
-            </w:pPr>
+                <w:lang w:val="ru-RU"/>
+              </w:rPr>
+            </w:pPr>
+            <w:r>
+              <w:rPr>
+                <w:rFonts w:ascii="Arial Narrow" w:hAnsi="Arial Narrow"/>
+                <w:sz w:val="20"/>
+                <w:szCs w:val="20"/>
+              </w:rPr>
+              <w:t>Програма витримує навантаження та працює коректно без втрати продуктивності.</w:t>
+            </w:r>
           </w:p>
         </w:tc>
         <w:tc>
@@ -1625,9 +1372,18 @@
                 <w:rFonts w:ascii="Arial Narrow" w:hAnsi="Arial Narrow"/>
                 <w:sz w:val="20"/>
                 <w:szCs w:val="20"/>
+                <w:lang w:val="ru-RU"/>
+              </w:rPr>
+            </w:pPr>
+            <w:r>
+              <w:rPr>
+                <w:rFonts w:ascii="Arial Narrow" w:hAnsi="Arial Narrow"/>
+                <w:sz w:val="20"/>
+                <w:szCs w:val="20"/>
                 <w:lang w:val="en-US"/>
               </w:rPr>
-            </w:pPr>
+              <w:t>passed</w:t>
+            </w:r>
           </w:p>
         </w:tc>
       </w:tr>
@@ -1638,39 +1394,52 @@
         </w:trPr>
         <w:tc>
           <w:tcPr>
-            <w:tcW w:w="799" w:type="dxa"/>
-            <w:vAlign w:val="center"/>
+            <w:tcW w:w="883" w:type="dxa"/>
           </w:tcPr>
           <w:p>
             <w:pPr>
               <w:jc w:val="center"/>
               <w:rPr>
-                <w:rFonts w:ascii="Arial Narrow" w:hAnsi="Arial Narrow" w:cs="Arial"/>
-                <w:sz w:val="16"/>
-                <w:szCs w:val="16"/>
-              </w:rPr>
-            </w:pPr>
+                <w:rFonts w:ascii="Arial Narrow" w:hAnsi="Arial Narrow"/>
+                <w:sz w:val="20"/>
+                <w:szCs w:val="20"/>
+              </w:rPr>
+            </w:pPr>
+            <w:r>
+              <w:rPr>
+                <w:rFonts w:ascii="Arial Narrow" w:hAnsi="Arial Narrow"/>
+                <w:sz w:val="20"/>
+                <w:szCs w:val="20"/>
+              </w:rPr>
+              <w:t>TC_06</w:t>
+            </w:r>
           </w:p>
         </w:tc>
         <w:tc>
           <w:tcPr>
-            <w:tcW w:w="3955" w:type="dxa"/>
-            <w:vAlign w:val="center"/>
+            <w:tcW w:w="3917" w:type="dxa"/>
           </w:tcPr>
           <w:p>
             <w:pPr>
               <w:rPr>
-                <w:rFonts w:ascii="Arial Narrow" w:hAnsi="Arial Narrow" w:cs="Arial"/>
-                <w:sz w:val="20"/>
-                <w:szCs w:val="20"/>
-              </w:rPr>
-            </w:pPr>
+                <w:rFonts w:ascii="Arial Narrow" w:hAnsi="Arial Narrow"/>
+                <w:sz w:val="20"/>
+                <w:szCs w:val="20"/>
+              </w:rPr>
+            </w:pPr>
+            <w:r>
+              <w:rPr>
+                <w:rFonts w:ascii="Arial Narrow" w:hAnsi="Arial Narrow"/>
+                <w:sz w:val="20"/>
+                <w:szCs w:val="20"/>
+              </w:rPr>
+              <w:t>Виконати програму з вхідним текстом, що містить лише одне слово.</w:t>
+            </w:r>
           </w:p>
         </w:tc>
         <w:tc>
           <w:tcPr>
-            <w:tcW w:w="3795" w:type="dxa"/>
-            <w:vAlign w:val="center"/>
+            <w:tcW w:w="3749" w:type="dxa"/>
           </w:tcPr>
           <w:p>
             <w:pPr>
@@ -1678,9 +1447,17 @@
                 <w:rFonts w:ascii="Arial Narrow" w:hAnsi="Arial Narrow"/>
                 <w:sz w:val="20"/>
                 <w:szCs w:val="20"/>
-                <w:lang w:val="en-US"/>
-              </w:rPr>
-            </w:pPr>
+                <w:lang w:val="ru-RU"/>
+              </w:rPr>
+            </w:pPr>
+            <w:r>
+              <w:rPr>
+                <w:rFonts w:ascii="Arial Narrow" w:hAnsi="Arial Narrow"/>
+                <w:sz w:val="20"/>
+                <w:szCs w:val="20"/>
+              </w:rPr>
+              <w:t>Програма коректно обробляє випадок з одним словом та виводить очікуваний результат.</w:t>
+            </w:r>
           </w:p>
         </w:tc>
         <w:tc>
@@ -1696,9 +1473,18 @@
                 <w:rFonts w:ascii="Arial Narrow" w:hAnsi="Arial Narrow"/>
                 <w:sz w:val="20"/>
                 <w:szCs w:val="20"/>
+                <w:lang w:val="ru-RU"/>
+              </w:rPr>
+            </w:pPr>
+            <w:r>
+              <w:rPr>
+                <w:rFonts w:ascii="Arial Narrow" w:hAnsi="Arial Narrow"/>
+                <w:sz w:val="20"/>
+                <w:szCs w:val="20"/>
                 <w:lang w:val="en-US"/>
               </w:rPr>
-            </w:pPr>
+              <w:t>passed</w:t>
+            </w:r>
           </w:p>
         </w:tc>
       </w:tr>
@@ -1709,39 +1495,52 @@
         </w:trPr>
         <w:tc>
           <w:tcPr>
-            <w:tcW w:w="799" w:type="dxa"/>
-            <w:vAlign w:val="center"/>
+            <w:tcW w:w="883" w:type="dxa"/>
           </w:tcPr>
           <w:p>
             <w:pPr>
               <w:jc w:val="center"/>
               <w:rPr>
-                <w:rFonts w:ascii="Arial Narrow" w:hAnsi="Arial Narrow" w:cs="Arial"/>
-                <w:sz w:val="16"/>
-                <w:szCs w:val="16"/>
-              </w:rPr>
-            </w:pPr>
+                <w:rFonts w:ascii="Arial Narrow" w:hAnsi="Arial Narrow"/>
+                <w:sz w:val="20"/>
+                <w:szCs w:val="20"/>
+              </w:rPr>
+            </w:pPr>
+            <w:r>
+              <w:rPr>
+                <w:rFonts w:ascii="Arial Narrow" w:hAnsi="Arial Narrow"/>
+                <w:sz w:val="20"/>
+                <w:szCs w:val="20"/>
+              </w:rPr>
+              <w:t>TC_07</w:t>
+            </w:r>
           </w:p>
         </w:tc>
         <w:tc>
           <w:tcPr>
-            <w:tcW w:w="3955" w:type="dxa"/>
-            <w:vAlign w:val="center"/>
+            <w:tcW w:w="3917" w:type="dxa"/>
           </w:tcPr>
           <w:p>
             <w:pPr>
               <w:rPr>
-                <w:rFonts w:ascii="Arial Narrow" w:hAnsi="Arial Narrow" w:cs="Arial"/>
-                <w:sz w:val="20"/>
-                <w:szCs w:val="20"/>
-              </w:rPr>
-            </w:pPr>
+                <w:rFonts w:ascii="Arial Narrow" w:hAnsi="Arial Narrow"/>
+                <w:sz w:val="20"/>
+                <w:szCs w:val="20"/>
+              </w:rPr>
+            </w:pPr>
+            <w:r>
+              <w:rPr>
+                <w:rFonts w:ascii="Arial Narrow" w:hAnsi="Arial Narrow"/>
+                <w:sz w:val="20"/>
+                <w:szCs w:val="20"/>
+              </w:rPr>
+              <w:t>Запустити програму з вхідним текстом, що містить лише цифри.</w:t>
+            </w:r>
           </w:p>
         </w:tc>
         <w:tc>
           <w:tcPr>
-            <w:tcW w:w="3795" w:type="dxa"/>
-            <w:vAlign w:val="center"/>
+            <w:tcW w:w="3749" w:type="dxa"/>
           </w:tcPr>
           <w:p>
             <w:pPr>
@@ -1749,9 +1548,17 @@
                 <w:rFonts w:ascii="Arial Narrow" w:hAnsi="Arial Narrow"/>
                 <w:sz w:val="20"/>
                 <w:szCs w:val="20"/>
-                <w:lang w:val="en-US"/>
-              </w:rPr>
-            </w:pPr>
+                <w:lang w:val="ru-RU"/>
+              </w:rPr>
+            </w:pPr>
+            <w:r>
+              <w:rPr>
+                <w:rFonts w:ascii="Arial Narrow" w:hAnsi="Arial Narrow"/>
+                <w:sz w:val="20"/>
+                <w:szCs w:val="20"/>
+              </w:rPr>
+              <w:t>Програма повідомляє про відсутність слів у вхідному тексті.</w:t>
+            </w:r>
           </w:p>
         </w:tc>
         <w:tc>
@@ -1767,9 +1574,18 @@
                 <w:rFonts w:ascii="Arial Narrow" w:hAnsi="Arial Narrow"/>
                 <w:sz w:val="20"/>
                 <w:szCs w:val="20"/>
+                <w:lang w:val="ru-RU"/>
+              </w:rPr>
+            </w:pPr>
+            <w:r>
+              <w:rPr>
+                <w:rFonts w:ascii="Arial Narrow" w:hAnsi="Arial Narrow"/>
+                <w:sz w:val="20"/>
+                <w:szCs w:val="20"/>
                 <w:lang w:val="en-US"/>
               </w:rPr>
-            </w:pPr>
+              <w:t>passed</w:t>
+            </w:r>
           </w:p>
         </w:tc>
       </w:tr>
@@ -1780,39 +1596,52 @@
         </w:trPr>
         <w:tc>
           <w:tcPr>
-            <w:tcW w:w="799" w:type="dxa"/>
-            <w:vAlign w:val="center"/>
+            <w:tcW w:w="883" w:type="dxa"/>
           </w:tcPr>
           <w:p>
             <w:pPr>
               <w:jc w:val="center"/>
               <w:rPr>
-                <w:rFonts w:ascii="Arial Narrow" w:hAnsi="Arial Narrow" w:cs="Arial"/>
-                <w:sz w:val="16"/>
-                <w:szCs w:val="16"/>
-              </w:rPr>
-            </w:pPr>
+                <w:rFonts w:ascii="Arial Narrow" w:hAnsi="Arial Narrow"/>
+                <w:sz w:val="20"/>
+                <w:szCs w:val="20"/>
+              </w:rPr>
+            </w:pPr>
+            <w:r>
+              <w:rPr>
+                <w:rFonts w:ascii="Arial Narrow" w:hAnsi="Arial Narrow"/>
+                <w:sz w:val="20"/>
+                <w:szCs w:val="20"/>
+              </w:rPr>
+              <w:t>TC_08</w:t>
+            </w:r>
           </w:p>
         </w:tc>
         <w:tc>
           <w:tcPr>
-            <w:tcW w:w="3955" w:type="dxa"/>
-            <w:vAlign w:val="center"/>
+            <w:tcW w:w="3917" w:type="dxa"/>
           </w:tcPr>
           <w:p>
             <w:pPr>
               <w:rPr>
-                <w:rFonts w:ascii="Arial Narrow" w:hAnsi="Arial Narrow" w:cs="Arial"/>
-                <w:sz w:val="20"/>
-                <w:szCs w:val="20"/>
-              </w:rPr>
-            </w:pPr>
+                <w:rFonts w:ascii="Arial Narrow" w:hAnsi="Arial Narrow"/>
+                <w:sz w:val="20"/>
+                <w:szCs w:val="20"/>
+              </w:rPr>
+            </w:pPr>
+            <w:r>
+              <w:rPr>
+                <w:rFonts w:ascii="Arial Narrow" w:hAnsi="Arial Narrow"/>
+                <w:sz w:val="20"/>
+                <w:szCs w:val="20"/>
+              </w:rPr>
+              <w:t>Виконати програму з вхідним файлом, який не існує.</w:t>
+            </w:r>
           </w:p>
         </w:tc>
         <w:tc>
           <w:tcPr>
-            <w:tcW w:w="3795" w:type="dxa"/>
-            <w:vAlign w:val="center"/>
+            <w:tcW w:w="3749" w:type="dxa"/>
           </w:tcPr>
           <w:p>
             <w:pPr>
@@ -1820,9 +1649,17 @@
                 <w:rFonts w:ascii="Arial Narrow" w:hAnsi="Arial Narrow"/>
                 <w:sz w:val="20"/>
                 <w:szCs w:val="20"/>
-                <w:lang w:val="en-US"/>
-              </w:rPr>
-            </w:pPr>
+                <w:lang w:val="ru-RU"/>
+              </w:rPr>
+            </w:pPr>
+            <w:r>
+              <w:rPr>
+                <w:rFonts w:ascii="Arial Narrow" w:hAnsi="Arial Narrow"/>
+                <w:sz w:val="20"/>
+                <w:szCs w:val="20"/>
+              </w:rPr>
+              <w:t>Програма повідомляє про помилку та відсутність вхідного файлу.</w:t>
+            </w:r>
           </w:p>
         </w:tc>
         <w:tc>
@@ -1838,9 +1675,18 @@
                 <w:rFonts w:ascii="Arial Narrow" w:hAnsi="Arial Narrow"/>
                 <w:sz w:val="20"/>
                 <w:szCs w:val="20"/>
+                <w:lang w:val="ru-RU"/>
+              </w:rPr>
+            </w:pPr>
+            <w:r>
+              <w:rPr>
+                <w:rFonts w:ascii="Arial Narrow" w:hAnsi="Arial Narrow"/>
+                <w:sz w:val="20"/>
+                <w:szCs w:val="20"/>
                 <w:lang w:val="en-US"/>
               </w:rPr>
-            </w:pPr>
+              <w:t>passed</w:t>
+            </w:r>
           </w:p>
         </w:tc>
       </w:tr>
@@ -1851,39 +1697,53 @@
         </w:trPr>
         <w:tc>
           <w:tcPr>
-            <w:tcW w:w="799" w:type="dxa"/>
-            <w:vAlign w:val="center"/>
+            <w:tcW w:w="883" w:type="dxa"/>
           </w:tcPr>
           <w:p>
             <w:pPr>
               <w:jc w:val="center"/>
               <w:rPr>
-                <w:rFonts w:ascii="Arial Narrow" w:hAnsi="Arial Narrow" w:cs="Arial"/>
-                <w:sz w:val="16"/>
-                <w:szCs w:val="16"/>
-              </w:rPr>
-            </w:pPr>
+                <w:rFonts w:ascii="Arial Narrow" w:hAnsi="Arial Narrow"/>
+                <w:sz w:val="20"/>
+                <w:szCs w:val="20"/>
+              </w:rPr>
+            </w:pPr>
+            <w:r>
+              <w:rPr>
+                <w:rFonts w:ascii="Arial Narrow" w:hAnsi="Arial Narrow"/>
+                <w:sz w:val="20"/>
+                <w:szCs w:val="20"/>
+              </w:rPr>
+              <w:lastRenderedPageBreak/>
+              <w:t>TC_09</w:t>
+            </w:r>
           </w:p>
         </w:tc>
         <w:tc>
           <w:tcPr>
-            <w:tcW w:w="3955" w:type="dxa"/>
-            <w:vAlign w:val="center"/>
+            <w:tcW w:w="3917" w:type="dxa"/>
           </w:tcPr>
           <w:p>
             <w:pPr>
               <w:rPr>
-                <w:rFonts w:ascii="Arial Narrow" w:hAnsi="Arial Narrow" w:cs="Arial"/>
-                <w:sz w:val="20"/>
-                <w:szCs w:val="20"/>
-              </w:rPr>
-            </w:pPr>
+                <w:rFonts w:ascii="Arial Narrow" w:hAnsi="Arial Narrow"/>
+                <w:sz w:val="20"/>
+                <w:szCs w:val="20"/>
+              </w:rPr>
+            </w:pPr>
+            <w:r>
+              <w:rPr>
+                <w:rFonts w:ascii="Arial Narrow" w:hAnsi="Arial Narrow"/>
+                <w:sz w:val="20"/>
+                <w:szCs w:val="20"/>
+              </w:rPr>
+              <w:t>Запустити програму з вхідним текстом, що містить слова з різними регістрами.</w:t>
+            </w:r>
           </w:p>
         </w:tc>
         <w:tc>
           <w:tcPr>
-            <w:tcW w:w="3795" w:type="dxa"/>
-            <w:vAlign w:val="center"/>
+            <w:tcW w:w="3749" w:type="dxa"/>
           </w:tcPr>
           <w:p>
             <w:pPr>
@@ -1891,9 +1751,17 @@
                 <w:rFonts w:ascii="Arial Narrow" w:hAnsi="Arial Narrow"/>
                 <w:sz w:val="20"/>
                 <w:szCs w:val="20"/>
-                <w:lang w:val="en-US"/>
-              </w:rPr>
-            </w:pPr>
+                <w:lang w:val="ru-RU"/>
+              </w:rPr>
+            </w:pPr>
+            <w:r>
+              <w:rPr>
+                <w:rFonts w:ascii="Arial Narrow" w:hAnsi="Arial Narrow"/>
+                <w:sz w:val="20"/>
+                <w:szCs w:val="20"/>
+              </w:rPr>
+              <w:t>Програма коректно розпізнає слова незалежно від регістру та виводить очікуваний результат.</w:t>
+            </w:r>
           </w:p>
         </w:tc>
         <w:tc>
@@ -1909,9 +1777,18 @@
                 <w:rFonts w:ascii="Arial Narrow" w:hAnsi="Arial Narrow"/>
                 <w:sz w:val="20"/>
                 <w:szCs w:val="20"/>
+                <w:lang w:val="ru-RU"/>
+              </w:rPr>
+            </w:pPr>
+            <w:r>
+              <w:rPr>
+                <w:rFonts w:ascii="Arial Narrow" w:hAnsi="Arial Narrow"/>
+                <w:sz w:val="20"/>
+                <w:szCs w:val="20"/>
                 <w:lang w:val="en-US"/>
               </w:rPr>
-            </w:pPr>
+              <w:t>passed</w:t>
+            </w:r>
           </w:p>
         </w:tc>
       </w:tr>
@@ -1922,39 +1799,52 @@
         </w:trPr>
         <w:tc>
           <w:tcPr>
-            <w:tcW w:w="799" w:type="dxa"/>
-            <w:vAlign w:val="center"/>
+            <w:tcW w:w="883" w:type="dxa"/>
           </w:tcPr>
           <w:p>
             <w:pPr>
               <w:jc w:val="center"/>
               <w:rPr>
-                <w:rFonts w:ascii="Arial Narrow" w:hAnsi="Arial Narrow" w:cs="Arial"/>
-                <w:sz w:val="16"/>
-                <w:szCs w:val="16"/>
-              </w:rPr>
-            </w:pPr>
+                <w:rFonts w:ascii="Arial Narrow" w:hAnsi="Arial Narrow"/>
+                <w:sz w:val="20"/>
+                <w:szCs w:val="20"/>
+              </w:rPr>
+            </w:pPr>
+            <w:r>
+              <w:rPr>
+                <w:rFonts w:ascii="Arial Narrow" w:hAnsi="Arial Narrow"/>
+                <w:sz w:val="20"/>
+                <w:szCs w:val="20"/>
+              </w:rPr>
+              <w:t>TC_10</w:t>
+            </w:r>
           </w:p>
         </w:tc>
         <w:tc>
           <w:tcPr>
-            <w:tcW w:w="3955" w:type="dxa"/>
-            <w:vAlign w:val="center"/>
+            <w:tcW w:w="3917" w:type="dxa"/>
           </w:tcPr>
           <w:p>
             <w:pPr>
               <w:rPr>
-                <w:rFonts w:ascii="Arial Narrow" w:hAnsi="Arial Narrow" w:cs="Arial"/>
-                <w:sz w:val="20"/>
-                <w:szCs w:val="20"/>
-              </w:rPr>
-            </w:pPr>
+                <w:rFonts w:ascii="Arial Narrow" w:hAnsi="Arial Narrow"/>
+                <w:sz w:val="20"/>
+                <w:szCs w:val="20"/>
+              </w:rPr>
+            </w:pPr>
+            <w:r>
+              <w:rPr>
+                <w:rFonts w:ascii="Arial Narrow" w:hAnsi="Arial Narrow"/>
+                <w:sz w:val="20"/>
+                <w:szCs w:val="20"/>
+              </w:rPr>
+              <w:t>Виконати програму з вхідним текстом, що містить символи інших алфавітів.</w:t>
+            </w:r>
           </w:p>
         </w:tc>
         <w:tc>
           <w:tcPr>
-            <w:tcW w:w="3795" w:type="dxa"/>
-            <w:vAlign w:val="center"/>
+            <w:tcW w:w="3749" w:type="dxa"/>
           </w:tcPr>
           <w:p>
             <w:pPr>
@@ -1962,9 +1852,17 @@
                 <w:rFonts w:ascii="Arial Narrow" w:hAnsi="Arial Narrow"/>
                 <w:sz w:val="20"/>
                 <w:szCs w:val="20"/>
-                <w:lang w:val="en-US"/>
-              </w:rPr>
-            </w:pPr>
+                <w:lang w:val="ru-RU"/>
+              </w:rPr>
+            </w:pPr>
+            <w:r>
+              <w:rPr>
+                <w:rFonts w:ascii="Arial Narrow" w:hAnsi="Arial Narrow"/>
+                <w:sz w:val="20"/>
+                <w:szCs w:val="20"/>
+              </w:rPr>
+              <w:t>Програма коректно обробляє символи інших алфавітів та виводить очікуваний результат.</w:t>
+            </w:r>
           </w:p>
         </w:tc>
         <w:tc>
@@ -1980,9 +1878,18 @@
                 <w:rFonts w:ascii="Arial Narrow" w:hAnsi="Arial Narrow"/>
                 <w:sz w:val="20"/>
                 <w:szCs w:val="20"/>
+                <w:lang w:val="ru-RU"/>
+              </w:rPr>
+            </w:pPr>
+            <w:r>
+              <w:rPr>
+                <w:rFonts w:ascii="Arial Narrow" w:hAnsi="Arial Narrow"/>
+                <w:sz w:val="20"/>
+                <w:szCs w:val="20"/>
                 <w:lang w:val="en-US"/>
               </w:rPr>
-            </w:pPr>
+              <w:t>passed</w:t>
+            </w:r>
           </w:p>
         </w:tc>
       </w:tr>
@@ -1991,8 +1898,8 @@
       <w:pPr>
         <w:rPr>
           <w:rFonts w:ascii="Arial Narrow" w:hAnsi="Arial Narrow"/>
-          <w:sz w:val="16"/>
-          <w:szCs w:val="16"/>
+          <w:sz w:val="20"/>
+          <w:szCs w:val="20"/>
         </w:rPr>
       </w:pPr>
     </w:p>
@@ -2000,8 +1907,8 @@
       <w:pPr>
         <w:rPr>
           <w:rFonts w:ascii="Arial Narrow" w:hAnsi="Arial Narrow"/>
-          <w:sz w:val="16"/>
-          <w:szCs w:val="16"/>
+          <w:sz w:val="20"/>
+          <w:szCs w:val="20"/>
         </w:rPr>
       </w:pPr>
     </w:p>
@@ -2110,7 +2017,7 @@
               <w:sz w:val="16"/>
               <w:szCs w:val="16"/>
             </w:rPr>
-            <w:t>20.03.2024</w:t>
+            <w:t>22.03.2024</w:t>
           </w:r>
           <w:r>
             <w:rPr>
@@ -2165,7 +2072,7 @@
               <w:sz w:val="16"/>
               <w:szCs w:val="16"/>
             </w:rPr>
-            <w:t>18:18:47</w:t>
+            <w:t>13:46:09</w:t>
           </w:r>
           <w:r>
             <w:rPr>
@@ -2379,7 +2286,7 @@
               <w:sz w:val="16"/>
               <w:szCs w:val="16"/>
             </w:rPr>
-            <w:t>20.03.2024</w:t>
+            <w:t>22.03.2024</w:t>
           </w:r>
           <w:r>
             <w:rPr>
@@ -2434,7 +2341,7 @@
               <w:sz w:val="16"/>
               <w:szCs w:val="16"/>
             </w:rPr>
-            <w:t>18:18:47</w:t>
+            <w:t>13:46:09</w:t>
           </w:r>
           <w:r>
             <w:rPr>
@@ -2689,7 +2596,6 @@
                               <w:lang w:val="en-US"/>
                             </w:rPr>
                           </w:pPr>
-                          <w:proofErr w:type="spellStart"/>
                           <w:r>
                             <w:rPr>
                               <w:rFonts w:ascii="Courier New" w:hAnsi="Courier New" w:cs="Courier New"/>
@@ -2697,17 +2603,7 @@
                               <w:sz w:val="20"/>
                               <w:szCs w:val="20"/>
                             </w:rPr>
-                            <w:t>Artifact</w:t>
-                          </w:r>
-                          <w:proofErr w:type="spellEnd"/>
-                          <w:r>
-                            <w:rPr>
-                              <w:rFonts w:ascii="Courier New" w:hAnsi="Courier New" w:cs="Courier New"/>
-                              <w:color w:val="333333"/>
-                              <w:sz w:val="20"/>
-                              <w:szCs w:val="20"/>
-                            </w:rPr>
-                            <w:t xml:space="preserve">: </w:t>
+                            <w:t xml:space="preserve">Artifact: </w:t>
                           </w:r>
                           <w:r>
                             <w:rPr>
@@ -2719,7 +2615,6 @@
                             </w:rPr>
                             <w:tab/>
                           </w:r>
-                          <w:proofErr w:type="spellStart"/>
                           <w:r>
                             <w:rPr>
                               <w:rFonts w:ascii="Courier New" w:hAnsi="Courier New" w:cs="Courier New"/>
@@ -2727,29 +2622,8 @@
                               <w:sz w:val="20"/>
                               <w:szCs w:val="20"/>
                             </w:rPr>
-                            <w:t>Test</w:t>
+                            <w:t>Test Suite</w:t>
                           </w:r>
-                          <w:proofErr w:type="spellEnd"/>
-                          <w:r>
-                            <w:rPr>
-                              <w:rFonts w:ascii="Courier New" w:hAnsi="Courier New" w:cs="Courier New"/>
-                              <w:color w:val="333333"/>
-                              <w:sz w:val="20"/>
-                              <w:szCs w:val="20"/>
-                            </w:rPr>
-                            <w:t xml:space="preserve"> </w:t>
-                          </w:r>
-                          <w:proofErr w:type="spellStart"/>
-                          <w:r>
-                            <w:rPr>
-                              <w:rFonts w:ascii="Courier New" w:hAnsi="Courier New" w:cs="Courier New"/>
-                              <w:color w:val="333333"/>
-                              <w:sz w:val="20"/>
-                              <w:szCs w:val="20"/>
-                            </w:rPr>
-                            <w:t>Suite</w:t>
-                          </w:r>
-                          <w:proofErr w:type="spellEnd"/>
                         </w:p>
                         <w:p>
                           <w:pPr>
@@ -2837,7 +2711,7 @@
                               <w:szCs w:val="20"/>
                               <w:lang w:val="en-US"/>
                             </w:rPr>
-                            <w:t>3/20/2024</w:t>
+                            <w:t>3/22/2024</w:t>
                           </w:r>
                           <w:r>
                             <w:rPr>
@@ -2885,7 +2759,6 @@
                         <w:lang w:val="en-US"/>
                       </w:rPr>
                     </w:pPr>
-                    <w:proofErr w:type="spellStart"/>
                     <w:r>
                       <w:rPr>
                         <w:rFonts w:ascii="Courier New" w:hAnsi="Courier New" w:cs="Courier New"/>
@@ -2893,17 +2766,7 @@
                         <w:sz w:val="20"/>
                         <w:szCs w:val="20"/>
                       </w:rPr>
-                      <w:t>Artifact</w:t>
-                    </w:r>
-                    <w:proofErr w:type="spellEnd"/>
-                    <w:r>
-                      <w:rPr>
-                        <w:rFonts w:ascii="Courier New" w:hAnsi="Courier New" w:cs="Courier New"/>
-                        <w:color w:val="333333"/>
-                        <w:sz w:val="20"/>
-                        <w:szCs w:val="20"/>
-                      </w:rPr>
-                      <w:t xml:space="preserve">: </w:t>
+                      <w:t xml:space="preserve">Artifact: </w:t>
                     </w:r>
                     <w:r>
                       <w:rPr>
@@ -2915,7 +2778,6 @@
                       </w:rPr>
                       <w:tab/>
                     </w:r>
-                    <w:proofErr w:type="spellStart"/>
                     <w:r>
                       <w:rPr>
                         <w:rFonts w:ascii="Courier New" w:hAnsi="Courier New" w:cs="Courier New"/>
@@ -2923,29 +2785,8 @@
                         <w:sz w:val="20"/>
                         <w:szCs w:val="20"/>
                       </w:rPr>
-                      <w:t>Test</w:t>
+                      <w:t>Test Suite</w:t>
                     </w:r>
-                    <w:proofErr w:type="spellEnd"/>
-                    <w:r>
-                      <w:rPr>
-                        <w:rFonts w:ascii="Courier New" w:hAnsi="Courier New" w:cs="Courier New"/>
-                        <w:color w:val="333333"/>
-                        <w:sz w:val="20"/>
-                        <w:szCs w:val="20"/>
-                      </w:rPr>
-                      <w:t xml:space="preserve"> </w:t>
-                    </w:r>
-                    <w:proofErr w:type="spellStart"/>
-                    <w:r>
-                      <w:rPr>
-                        <w:rFonts w:ascii="Courier New" w:hAnsi="Courier New" w:cs="Courier New"/>
-                        <w:color w:val="333333"/>
-                        <w:sz w:val="20"/>
-                        <w:szCs w:val="20"/>
-                      </w:rPr>
-                      <w:t>Suite</w:t>
-                    </w:r>
-                    <w:proofErr w:type="spellEnd"/>
                   </w:p>
                   <w:p>
                     <w:pPr>
@@ -3033,7 +2874,7 @@
                         <w:szCs w:val="20"/>
                         <w:lang w:val="en-US"/>
                       </w:rPr>
-                      <w:t>3/20/2024</w:t>
+                      <w:t>3/22/2024</w:t>
                     </w:r>
                     <w:r>
                       <w:rPr>

</xml_diff>

<commit_message>
Implemented a console application for tasks 10.1 - 10.3
</commit_message>
<xml_diff>
--- a/lab10/TestSuite/TS_10_1.docx
+++ b/lab10/TestSuite/TS_10_1.docx
@@ -886,7 +886,7 @@
       </w:tr>
       <w:tr>
         <w:trPr>
-          <w:trHeight w:val="1134"/>
+          <w:trHeight w:val="1440"/>
           <w:jc w:val="right"/>
         </w:trPr>
         <w:tc>
@@ -953,7 +953,127 @@
                 <w:sz w:val="20"/>
                 <w:szCs w:val="20"/>
               </w:rPr>
-              <w:t>Вихідний файл містить авторську інформацію, кількість голосних літер та відповідь про наявність слова у краплинці Віталя Іващенка.</w:t>
+              <w:t>Вихідний файл містить авторську інформацію</w:t>
+            </w:r>
+            <w:r>
+              <w:rPr>
+                <w:rFonts w:ascii="Arial Narrow" w:hAnsi="Arial Narrow"/>
+                <w:sz w:val="20"/>
+                <w:szCs w:val="20"/>
+              </w:rPr>
+              <w:t>.</w:t>
+            </w:r>
+            <w:r>
+              <w:rPr>
+                <w:rFonts w:ascii="Arial Narrow" w:hAnsi="Arial Narrow"/>
+                <w:sz w:val="20"/>
+                <w:szCs w:val="20"/>
+              </w:rPr>
+              <w:t xml:space="preserve"> </w:t>
+            </w:r>
+          </w:p>
+          <w:p>
+            <w:pPr>
+              <w:rPr>
+                <w:rFonts w:ascii="Arial Narrow" w:hAnsi="Arial Narrow"/>
+                <w:sz w:val="20"/>
+                <w:szCs w:val="20"/>
+                <w:lang w:val="ru-RU"/>
+              </w:rPr>
+            </w:pPr>
+            <w:r>
+              <w:rPr>
+                <w:rFonts w:ascii="Arial Narrow" w:hAnsi="Arial Narrow"/>
+                <w:sz w:val="20"/>
+                <w:szCs w:val="20"/>
+                <w:lang w:val="ru-RU"/>
+              </w:rPr>
+              <w:t>К</w:t>
+            </w:r>
+            <w:r>
+              <w:rPr>
+                <w:rFonts w:ascii="Arial Narrow" w:hAnsi="Arial Narrow"/>
+                <w:sz w:val="20"/>
+                <w:szCs w:val="20"/>
+              </w:rPr>
+              <w:t>ількість голосних літер</w:t>
+            </w:r>
+            <w:r>
+              <w:rPr>
+                <w:rFonts w:ascii="Arial Narrow" w:hAnsi="Arial Narrow"/>
+                <w:sz w:val="20"/>
+                <w:szCs w:val="20"/>
+                <w:lang w:val="ru-RU"/>
+              </w:rPr>
+              <w:t xml:space="preserve"> = 5</w:t>
+            </w:r>
+            <w:r>
+              <w:rPr>
+                <w:rFonts w:ascii="Arial Narrow" w:hAnsi="Arial Narrow"/>
+                <w:sz w:val="20"/>
+                <w:szCs w:val="20"/>
+              </w:rPr>
+              <w:t xml:space="preserve"> та </w:t>
+            </w:r>
+          </w:p>
+          <w:p>
+            <w:pPr>
+              <w:rPr>
+                <w:rFonts w:ascii="Arial Narrow" w:hAnsi="Arial Narrow"/>
+                <w:sz w:val="20"/>
+                <w:szCs w:val="20"/>
+              </w:rPr>
+            </w:pPr>
+            <w:r>
+              <w:rPr>
+                <w:rFonts w:ascii="Arial Narrow" w:hAnsi="Arial Narrow"/>
+                <w:sz w:val="20"/>
+                <w:szCs w:val="20"/>
+                <w:lang w:val="ru-RU"/>
+              </w:rPr>
+              <w:t>В</w:t>
+            </w:r>
+            <w:r>
+              <w:rPr>
+                <w:rFonts w:ascii="Arial Narrow" w:hAnsi="Arial Narrow"/>
+                <w:sz w:val="20"/>
+                <w:szCs w:val="20"/>
+              </w:rPr>
+              <w:t>ідповідь про</w:t>
+            </w:r>
+            <w:r>
+              <w:rPr>
+                <w:rFonts w:ascii="Arial Narrow" w:hAnsi="Arial Narrow"/>
+                <w:sz w:val="20"/>
+                <w:szCs w:val="20"/>
+                <w:lang w:val="ru-RU"/>
+              </w:rPr>
+              <w:t xml:space="preserve"> не</w:t>
+            </w:r>
+            <w:r>
+              <w:rPr>
+                <w:rFonts w:ascii="Arial Narrow" w:hAnsi="Arial Narrow"/>
+                <w:sz w:val="20"/>
+                <w:szCs w:val="20"/>
+              </w:rPr>
+              <w:t xml:space="preserve"> наявні</w:t>
+            </w:r>
+            <w:r>
+              <w:rPr>
+                <w:rFonts w:ascii="Arial Narrow" w:hAnsi="Arial Narrow"/>
+                <w:sz w:val="20"/>
+                <w:szCs w:val="20"/>
+                <w:lang w:val="ru-RU"/>
+              </w:rPr>
+              <w:t>сть</w:t>
+            </w:r>
+            <w:r>
+              <w:rPr>
+                <w:rFonts w:ascii="Arial Narrow" w:hAnsi="Arial Narrow"/>
+                <w:sz w:val="20"/>
+                <w:szCs w:val="20"/>
+              </w:rPr>
+              <w:t xml:space="preserve"> слова у краплинці Віталя Іващенка.</w:t>
             </w:r>
           </w:p>
         </w:tc>
@@ -971,6 +1091,489 @@
                 <w:sz w:val="20"/>
                 <w:szCs w:val="20"/>
                 <w:lang w:val="en-US"/>
+              </w:rPr>
+            </w:pPr>
+            <w:r>
+              <w:rPr>
+                <w:rFonts w:ascii="Arial Narrow" w:hAnsi="Arial Narrow"/>
+                <w:sz w:val="20"/>
+                <w:szCs w:val="20"/>
+                <w:lang w:val="en-US"/>
+              </w:rPr>
+              <w:t>passed</w:t>
+            </w:r>
+          </w:p>
+        </w:tc>
+      </w:tr>
+      <w:tr>
+        <w:trPr>
+          <w:trHeight w:val="1233"/>
+          <w:jc w:val="right"/>
+        </w:trPr>
+        <w:tc>
+          <w:tcPr>
+            <w:tcW w:w="883" w:type="dxa"/>
+          </w:tcPr>
+          <w:p>
+            <w:pPr>
+              <w:jc w:val="center"/>
+              <w:rPr>
+                <w:rFonts w:ascii="Arial Narrow" w:hAnsi="Arial Narrow"/>
+                <w:sz w:val="20"/>
+                <w:szCs w:val="20"/>
+              </w:rPr>
+            </w:pPr>
+            <w:r>
+              <w:rPr>
+                <w:rFonts w:ascii="Arial Narrow" w:hAnsi="Arial Narrow"/>
+                <w:sz w:val="20"/>
+                <w:szCs w:val="20"/>
+              </w:rPr>
+              <w:t>TC_02</w:t>
+            </w:r>
+          </w:p>
+        </w:tc>
+        <w:tc>
+          <w:tcPr>
+            <w:tcW w:w="3917" w:type="dxa"/>
+          </w:tcPr>
+          <w:p>
+            <w:pPr>
+              <w:rPr>
+                <w:rFonts w:ascii="Arial Narrow" w:hAnsi="Arial Narrow"/>
+                <w:sz w:val="20"/>
+                <w:szCs w:val="20"/>
+              </w:rPr>
+            </w:pPr>
+            <w:r>
+              <w:rPr>
+                <w:rFonts w:ascii="Arial Narrow" w:hAnsi="Arial Narrow"/>
+                <w:sz w:val="20"/>
+                <w:szCs w:val="20"/>
+              </w:rPr>
+              <w:t>Виконати програму з порожнім вхідним файлом.</w:t>
+            </w:r>
+          </w:p>
+        </w:tc>
+        <w:tc>
+          <w:tcPr>
+            <w:tcW w:w="3749" w:type="dxa"/>
+          </w:tcPr>
+          <w:p>
+            <w:pPr>
+              <w:rPr>
+                <w:rFonts w:ascii="Arial Narrow" w:hAnsi="Arial Narrow"/>
+                <w:sz w:val="20"/>
+                <w:szCs w:val="20"/>
+              </w:rPr>
+            </w:pPr>
+            <w:r>
+              <w:rPr>
+                <w:rFonts w:ascii="Arial Narrow" w:hAnsi="Arial Narrow"/>
+                <w:sz w:val="20"/>
+                <w:szCs w:val="20"/>
+              </w:rPr>
+              <w:t>Вихідний файл містить авторську інформацію</w:t>
+            </w:r>
+            <w:r>
+              <w:rPr>
+                <w:rFonts w:ascii="Arial Narrow" w:hAnsi="Arial Narrow"/>
+                <w:sz w:val="20"/>
+                <w:szCs w:val="20"/>
+              </w:rPr>
+              <w:t>.</w:t>
+            </w:r>
+            <w:r>
+              <w:rPr>
+                <w:rFonts w:ascii="Arial Narrow" w:hAnsi="Arial Narrow"/>
+                <w:sz w:val="20"/>
+                <w:szCs w:val="20"/>
+              </w:rPr>
+              <w:t xml:space="preserve"> </w:t>
+            </w:r>
+          </w:p>
+          <w:p>
+            <w:pPr>
+              <w:rPr>
+                <w:rFonts w:ascii="Arial Narrow" w:hAnsi="Arial Narrow"/>
+                <w:sz w:val="20"/>
+                <w:szCs w:val="20"/>
+                <w:lang w:val="ru-RU"/>
+              </w:rPr>
+            </w:pPr>
+            <w:r>
+              <w:rPr>
+                <w:rFonts w:ascii="Arial Narrow" w:hAnsi="Arial Narrow"/>
+                <w:sz w:val="20"/>
+                <w:szCs w:val="20"/>
+                <w:lang w:val="ru-RU"/>
+              </w:rPr>
+              <w:t>К</w:t>
+            </w:r>
+            <w:r>
+              <w:rPr>
+                <w:rFonts w:ascii="Arial Narrow" w:hAnsi="Arial Narrow"/>
+                <w:sz w:val="20"/>
+                <w:szCs w:val="20"/>
+              </w:rPr>
+              <w:t>ількість голосних літер</w:t>
+            </w:r>
+            <w:r>
+              <w:rPr>
+                <w:rFonts w:ascii="Arial Narrow" w:hAnsi="Arial Narrow"/>
+                <w:sz w:val="20"/>
+                <w:szCs w:val="20"/>
+                <w:lang w:val="ru-RU"/>
+              </w:rPr>
+              <w:t xml:space="preserve"> = </w:t>
+            </w:r>
+            <w:r>
+              <w:rPr>
+                <w:rFonts w:ascii="Arial Narrow" w:hAnsi="Arial Narrow"/>
+                <w:sz w:val="20"/>
+                <w:szCs w:val="20"/>
+                <w:lang w:val="ru-RU"/>
+              </w:rPr>
+              <w:t>0</w:t>
+            </w:r>
+            <w:r>
+              <w:rPr>
+                <w:rFonts w:ascii="Arial Narrow" w:hAnsi="Arial Narrow"/>
+                <w:sz w:val="20"/>
+                <w:szCs w:val="20"/>
+              </w:rPr>
+              <w:t xml:space="preserve"> та </w:t>
+            </w:r>
+          </w:p>
+          <w:p>
+            <w:pPr>
+              <w:rPr>
+                <w:rFonts w:ascii="Arial Narrow" w:hAnsi="Arial Narrow"/>
+                <w:sz w:val="20"/>
+                <w:szCs w:val="20"/>
+              </w:rPr>
+            </w:pPr>
+            <w:r>
+              <w:rPr>
+                <w:rFonts w:ascii="Arial Narrow" w:hAnsi="Arial Narrow"/>
+                <w:sz w:val="20"/>
+                <w:szCs w:val="20"/>
+                <w:lang w:val="ru-RU"/>
+              </w:rPr>
+              <w:t>В</w:t>
+            </w:r>
+            <w:r>
+              <w:rPr>
+                <w:rFonts w:ascii="Arial Narrow" w:hAnsi="Arial Narrow"/>
+                <w:sz w:val="20"/>
+                <w:szCs w:val="20"/>
+              </w:rPr>
+              <w:t>ідповідь про</w:t>
+            </w:r>
+            <w:r>
+              <w:rPr>
+                <w:rFonts w:ascii="Arial Narrow" w:hAnsi="Arial Narrow"/>
+                <w:sz w:val="20"/>
+                <w:szCs w:val="20"/>
+                <w:lang w:val="ru-RU"/>
+              </w:rPr>
+              <w:t xml:space="preserve"> не</w:t>
+            </w:r>
+            <w:r>
+              <w:rPr>
+                <w:rFonts w:ascii="Arial Narrow" w:hAnsi="Arial Narrow"/>
+                <w:sz w:val="20"/>
+                <w:szCs w:val="20"/>
+              </w:rPr>
+              <w:t xml:space="preserve"> наявні</w:t>
+            </w:r>
+            <w:r>
+              <w:rPr>
+                <w:rFonts w:ascii="Arial Narrow" w:hAnsi="Arial Narrow"/>
+                <w:sz w:val="20"/>
+                <w:szCs w:val="20"/>
+                <w:lang w:val="ru-RU"/>
+              </w:rPr>
+              <w:t>сть</w:t>
+            </w:r>
+            <w:r>
+              <w:rPr>
+                <w:rFonts w:ascii="Arial Narrow" w:hAnsi="Arial Narrow"/>
+                <w:sz w:val="20"/>
+                <w:szCs w:val="20"/>
+              </w:rPr>
+              <w:t xml:space="preserve"> слова у краплинці Віталя Іващенка.</w:t>
+            </w:r>
+          </w:p>
+        </w:tc>
+        <w:tc>
+          <w:tcPr>
+            <w:tcW w:w="1837" w:type="dxa"/>
+            <w:shd w:val="clear" w:color="auto" w:fill="auto"/>
+            <w:vAlign w:val="center"/>
+          </w:tcPr>
+          <w:p>
+            <w:pPr>
+              <w:jc w:val="center"/>
+              <w:rPr>
+                <w:rFonts w:ascii="Arial Narrow" w:hAnsi="Arial Narrow"/>
+                <w:sz w:val="20"/>
+                <w:szCs w:val="20"/>
+              </w:rPr>
+            </w:pPr>
+            <w:r>
+              <w:rPr>
+                <w:rFonts w:ascii="Arial Narrow" w:hAnsi="Arial Narrow"/>
+                <w:sz w:val="20"/>
+                <w:szCs w:val="20"/>
+                <w:lang w:val="en-US"/>
+              </w:rPr>
+              <w:t>passed</w:t>
+            </w:r>
+          </w:p>
+        </w:tc>
+      </w:tr>
+      <w:tr>
+        <w:trPr>
+          <w:trHeight w:val="1521"/>
+          <w:jc w:val="right"/>
+        </w:trPr>
+        <w:tc>
+          <w:tcPr>
+            <w:tcW w:w="883" w:type="dxa"/>
+          </w:tcPr>
+          <w:p>
+            <w:pPr>
+              <w:jc w:val="center"/>
+              <w:rPr>
+                <w:rFonts w:ascii="Arial Narrow" w:hAnsi="Arial Narrow"/>
+                <w:sz w:val="20"/>
+                <w:szCs w:val="20"/>
+              </w:rPr>
+            </w:pPr>
+            <w:r>
+              <w:rPr>
+                <w:rFonts w:ascii="Arial Narrow" w:hAnsi="Arial Narrow"/>
+                <w:sz w:val="20"/>
+                <w:szCs w:val="20"/>
+              </w:rPr>
+              <w:t>TC_03</w:t>
+            </w:r>
+          </w:p>
+        </w:tc>
+        <w:tc>
+          <w:tcPr>
+            <w:tcW w:w="3917" w:type="dxa"/>
+          </w:tcPr>
+          <w:p>
+            <w:pPr>
+              <w:rPr>
+                <w:rFonts w:ascii="Arial Narrow" w:hAnsi="Arial Narrow"/>
+                <w:sz w:val="20"/>
+                <w:szCs w:val="20"/>
+              </w:rPr>
+            </w:pPr>
+            <w:r>
+              <w:rPr>
+                <w:rFonts w:ascii="Arial Narrow" w:hAnsi="Arial Narrow"/>
+                <w:sz w:val="20"/>
+                <w:szCs w:val="20"/>
+              </w:rPr>
+              <w:t>Запустити програму з великим обсягом тексту у вхідному файлі.</w:t>
+            </w:r>
+            <w:r>
+              <w:rPr>
+                <w:rFonts w:ascii="Arial Narrow" w:hAnsi="Arial Narrow"/>
+                <w:sz w:val="20"/>
+                <w:szCs w:val="20"/>
+              </w:rPr>
+              <w:br/>
+              <w:t>«</w:t>
+            </w:r>
+            <w:r>
+              <w:rPr>
+                <w:rFonts w:ascii="Arial Narrow" w:hAnsi="Arial Narrow"/>
+                <w:sz w:val="20"/>
+                <w:szCs w:val="20"/>
+              </w:rPr>
+              <w:t>Програмування - це мистецтво творення віртуальних світів за допомогою коду, де кожен рядок стає кроком у напрямку втілення ідей у реальність.</w:t>
+            </w:r>
+            <w:r>
+              <w:rPr>
+                <w:rFonts w:ascii="Arial Narrow" w:hAnsi="Arial Narrow"/>
+                <w:sz w:val="20"/>
+                <w:szCs w:val="20"/>
+              </w:rPr>
+              <w:t>»</w:t>
+            </w:r>
+          </w:p>
+        </w:tc>
+        <w:tc>
+          <w:tcPr>
+            <w:tcW w:w="3749" w:type="dxa"/>
+          </w:tcPr>
+          <w:p>
+            <w:pPr>
+              <w:rPr>
+                <w:rFonts w:ascii="Arial Narrow" w:hAnsi="Arial Narrow"/>
+                <w:sz w:val="20"/>
+                <w:szCs w:val="20"/>
+              </w:rPr>
+            </w:pPr>
+            <w:r>
+              <w:rPr>
+                <w:rFonts w:ascii="Arial Narrow" w:hAnsi="Arial Narrow"/>
+                <w:sz w:val="20"/>
+                <w:szCs w:val="20"/>
+              </w:rPr>
+              <w:t>Вихідний файл містить авторську інформацію</w:t>
+            </w:r>
+            <w:r>
+              <w:rPr>
+                <w:rFonts w:ascii="Arial Narrow" w:hAnsi="Arial Narrow"/>
+                <w:sz w:val="20"/>
+                <w:szCs w:val="20"/>
+              </w:rPr>
+              <w:t>.</w:t>
+            </w:r>
+            <w:r>
+              <w:rPr>
+                <w:rFonts w:ascii="Arial Narrow" w:hAnsi="Arial Narrow"/>
+                <w:sz w:val="20"/>
+                <w:szCs w:val="20"/>
+              </w:rPr>
+              <w:t xml:space="preserve"> </w:t>
+            </w:r>
+          </w:p>
+          <w:p>
+            <w:pPr>
+              <w:rPr>
+                <w:rFonts w:ascii="Arial Narrow" w:hAnsi="Arial Narrow"/>
+                <w:sz w:val="20"/>
+                <w:szCs w:val="20"/>
+                <w:lang w:val="ru-RU"/>
+              </w:rPr>
+            </w:pPr>
+            <w:r>
+              <w:rPr>
+                <w:rFonts w:ascii="Arial Narrow" w:hAnsi="Arial Narrow"/>
+                <w:sz w:val="20"/>
+                <w:szCs w:val="20"/>
+                <w:lang w:val="ru-RU"/>
+              </w:rPr>
+              <w:t>К</w:t>
+            </w:r>
+            <w:r>
+              <w:rPr>
+                <w:rFonts w:ascii="Arial Narrow" w:hAnsi="Arial Narrow"/>
+                <w:sz w:val="20"/>
+                <w:szCs w:val="20"/>
+              </w:rPr>
+              <w:t>ількість голосних літер</w:t>
+            </w:r>
+            <w:r>
+              <w:rPr>
+                <w:rFonts w:ascii="Arial Narrow" w:hAnsi="Arial Narrow"/>
+                <w:sz w:val="20"/>
+                <w:szCs w:val="20"/>
+                <w:lang w:val="ru-RU"/>
+              </w:rPr>
+              <w:t xml:space="preserve"> = </w:t>
+            </w:r>
+            <w:r>
+              <w:rPr>
+                <w:rFonts w:ascii="Arial Narrow" w:hAnsi="Arial Narrow"/>
+                <w:sz w:val="20"/>
+                <w:szCs w:val="20"/>
+                <w:lang w:val="ru-RU"/>
+              </w:rPr>
+              <w:t>45</w:t>
+            </w:r>
+            <w:r>
+              <w:rPr>
+                <w:rFonts w:ascii="Arial Narrow" w:hAnsi="Arial Narrow"/>
+                <w:sz w:val="20"/>
+                <w:szCs w:val="20"/>
+              </w:rPr>
+              <w:t xml:space="preserve"> та </w:t>
+            </w:r>
+          </w:p>
+          <w:p>
+            <w:pPr>
+              <w:rPr>
+                <w:rFonts w:ascii="Arial Narrow" w:hAnsi="Arial Narrow"/>
+                <w:sz w:val="20"/>
+                <w:szCs w:val="20"/>
+                <w:lang w:val="ru-RU"/>
+              </w:rPr>
+            </w:pPr>
+            <w:r>
+              <w:rPr>
+                <w:rFonts w:ascii="Arial Narrow" w:hAnsi="Arial Narrow"/>
+                <w:sz w:val="20"/>
+                <w:szCs w:val="20"/>
+                <w:lang w:val="ru-RU"/>
+              </w:rPr>
+              <w:t>В</w:t>
+            </w:r>
+            <w:r>
+              <w:rPr>
+                <w:rFonts w:ascii="Arial Narrow" w:hAnsi="Arial Narrow"/>
+                <w:sz w:val="20"/>
+                <w:szCs w:val="20"/>
+              </w:rPr>
+              <w:t>ідповідь про</w:t>
+            </w:r>
+            <w:r>
+              <w:rPr>
+                <w:rFonts w:ascii="Arial Narrow" w:hAnsi="Arial Narrow"/>
+                <w:sz w:val="20"/>
+                <w:szCs w:val="20"/>
+                <w:lang w:val="ru-RU"/>
+              </w:rPr>
+              <w:t xml:space="preserve"> не</w:t>
+            </w:r>
+            <w:r>
+              <w:rPr>
+                <w:rFonts w:ascii="Arial Narrow" w:hAnsi="Arial Narrow"/>
+                <w:sz w:val="20"/>
+                <w:szCs w:val="20"/>
+              </w:rPr>
+              <w:t xml:space="preserve"> наявні</w:t>
+            </w:r>
+            <w:r>
+              <w:rPr>
+                <w:rFonts w:ascii="Arial Narrow" w:hAnsi="Arial Narrow"/>
+                <w:sz w:val="20"/>
+                <w:szCs w:val="20"/>
+                <w:lang w:val="ru-RU"/>
+              </w:rPr>
+              <w:t>сть</w:t>
+            </w:r>
+            <w:r>
+              <w:rPr>
+                <w:rFonts w:ascii="Arial Narrow" w:hAnsi="Arial Narrow"/>
+                <w:sz w:val="20"/>
+                <w:szCs w:val="20"/>
+              </w:rPr>
+              <w:t xml:space="preserve"> слова у краплинці Віталя Іващенка.</w:t>
+            </w:r>
+          </w:p>
+        </w:tc>
+        <w:tc>
+          <w:tcPr>
+            <w:tcW w:w="1837" w:type="dxa"/>
+            <w:shd w:val="clear" w:color="auto" w:fill="auto"/>
+            <w:vAlign w:val="center"/>
+          </w:tcPr>
+          <w:p>
+            <w:pPr>
+              <w:jc w:val="center"/>
+              <w:rPr>
+                <w:rFonts w:ascii="Arial Narrow" w:hAnsi="Arial Narrow"/>
+                <w:sz w:val="20"/>
+                <w:szCs w:val="20"/>
+                <w:lang w:val="ru-RU"/>
               </w:rPr>
             </w:pPr>
             <w:r>
@@ -1009,7 +1612,7 @@
                 <w:sz w:val="20"/>
                 <w:szCs w:val="20"/>
               </w:rPr>
-              <w:t>TC_02</w:t>
+              <w:t>TC_04</w:t>
             </w:r>
           </w:p>
         </w:tc>
@@ -1023,6 +1626,7 @@
                 <w:rFonts w:ascii="Arial Narrow" w:hAnsi="Arial Narrow"/>
                 <w:sz w:val="20"/>
                 <w:szCs w:val="20"/>
+                <w:lang w:val="en-US"/>
               </w:rPr>
             </w:pPr>
             <w:r>
@@ -1031,7 +1635,44 @@
                 <w:sz w:val="20"/>
                 <w:szCs w:val="20"/>
               </w:rPr>
-              <w:t>Виконати програму з порожнім вхідним файлом.</w:t>
+              <w:t>Виконати програму з вхідним текстом, що містить спеціальні символи.</w:t>
+            </w:r>
+          </w:p>
+          <w:p>
+            <w:pPr>
+              <w:rPr>
+                <w:rFonts w:ascii="Arial Narrow" w:hAnsi="Arial Narrow"/>
+                <w:sz w:val="20"/>
+                <w:szCs w:val="20"/>
+                <w:lang w:val="ru-RU"/>
+              </w:rPr>
+            </w:pPr>
+            <w:r>
+              <w:rPr>
+                <w:rFonts w:ascii="Arial Narrow" w:hAnsi="Arial Narrow"/>
+                <w:sz w:val="20"/>
+                <w:szCs w:val="20"/>
+                <w:lang w:val="ru-RU"/>
+              </w:rPr>
+              <w:t>“</w:t>
+            </w:r>
+            <w:r>
+              <w:rPr>
+                <w:rFonts w:ascii="Arial Narrow" w:hAnsi="Arial Narrow"/>
+                <w:sz w:val="20"/>
+                <w:szCs w:val="20"/>
+                <w:lang w:val="ru-RU"/>
+              </w:rPr>
+              <w:t>Цей текст містить спеціальні символи: !@#$%^&amp;*()_+-=[]{}|;:'",.&lt;&gt;/?`~\.</w:t>
+            </w:r>
+            <w:r>
+              <w:rPr>
+                <w:rFonts w:ascii="Arial Narrow" w:hAnsi="Arial Narrow"/>
+                <w:sz w:val="20"/>
+                <w:szCs w:val="20"/>
+                <w:lang w:val="ru-RU"/>
+              </w:rPr>
+              <w:t>”</w:t>
             </w:r>
           </w:p>
         </w:tc>
@@ -1045,6 +1686,7 @@
                 <w:rFonts w:ascii="Arial Narrow" w:hAnsi="Arial Narrow"/>
                 <w:sz w:val="20"/>
                 <w:szCs w:val="20"/>
+                <w:lang w:val="ru-RU"/>
               </w:rPr>
             </w:pPr>
             <w:r>
@@ -1053,7 +1695,7 @@
                 <w:sz w:val="20"/>
                 <w:szCs w:val="20"/>
               </w:rPr>
-              <w:t>Вихідний файл містить відповідні повідомлення про відсутність даних.</w:t>
+              <w:t>Програма коректно обробляє спеціальні символи та виводить очікуваний результат.</w:t>
             </w:r>
           </w:p>
         </w:tc>
@@ -1070,6 +1712,293 @@
                 <w:rFonts w:ascii="Arial Narrow" w:hAnsi="Arial Narrow"/>
                 <w:sz w:val="20"/>
                 <w:szCs w:val="20"/>
+                <w:lang w:val="ru-RU"/>
+              </w:rPr>
+            </w:pPr>
+            <w:r>
+              <w:rPr>
+                <w:rFonts w:ascii="Arial Narrow" w:hAnsi="Arial Narrow"/>
+                <w:sz w:val="20"/>
+                <w:szCs w:val="20"/>
+                <w:lang w:val="en-US"/>
+              </w:rPr>
+              <w:t>passed</w:t>
+            </w:r>
+          </w:p>
+        </w:tc>
+      </w:tr>
+      <w:tr>
+        <w:trPr>
+          <w:trHeight w:val="1319"/>
+          <w:jc w:val="right"/>
+        </w:trPr>
+        <w:tc>
+          <w:tcPr>
+            <w:tcW w:w="883" w:type="dxa"/>
+          </w:tcPr>
+          <w:p>
+            <w:pPr>
+              <w:jc w:val="center"/>
+              <w:rPr>
+                <w:rFonts w:ascii="Arial Narrow" w:hAnsi="Arial Narrow"/>
+                <w:sz w:val="20"/>
+                <w:szCs w:val="20"/>
+                <w:lang w:val="en-US"/>
+              </w:rPr>
+            </w:pPr>
+            <w:r>
+              <w:rPr>
+                <w:rFonts w:ascii="Arial Narrow" w:hAnsi="Arial Narrow"/>
+                <w:sz w:val="20"/>
+                <w:szCs w:val="20"/>
+              </w:rPr>
+              <w:t>TC_0</w:t>
+            </w:r>
+            <w:r>
+              <w:rPr>
+                <w:rFonts w:ascii="Arial Narrow" w:hAnsi="Arial Narrow"/>
+                <w:sz w:val="20"/>
+                <w:szCs w:val="20"/>
+              </w:rPr>
+              <w:t>5</w:t>
+            </w:r>
+          </w:p>
+        </w:tc>
+        <w:tc>
+          <w:tcPr>
+            <w:tcW w:w="3917" w:type="dxa"/>
+          </w:tcPr>
+          <w:p>
+            <w:pPr>
+              <w:rPr>
+                <w:rFonts w:ascii="Arial Narrow" w:hAnsi="Arial Narrow"/>
+                <w:sz w:val="20"/>
+                <w:szCs w:val="20"/>
+                <w:lang w:val="en-US"/>
+              </w:rPr>
+            </w:pPr>
+            <w:r>
+              <w:rPr>
+                <w:rFonts w:ascii="Arial Narrow" w:hAnsi="Arial Narrow"/>
+                <w:sz w:val="20"/>
+                <w:szCs w:val="20"/>
+              </w:rPr>
+              <w:t>Виконати програму з вхідним текстом, що містить лише одне слово</w:t>
+            </w:r>
+            <w:r>
+              <w:rPr>
+                <w:rFonts w:ascii="Arial Narrow" w:hAnsi="Arial Narrow"/>
+                <w:sz w:val="20"/>
+                <w:szCs w:val="20"/>
+                <w:lang w:val="ru-RU"/>
+              </w:rPr>
+              <w:t xml:space="preserve"> </w:t>
+            </w:r>
+          </w:p>
+          <w:p>
+            <w:pPr>
+              <w:rPr>
+                <w:rFonts w:ascii="Arial Narrow" w:hAnsi="Arial Narrow"/>
+                <w:sz w:val="20"/>
+                <w:szCs w:val="20"/>
+                <w:lang w:val="en-US"/>
+              </w:rPr>
+            </w:pPr>
+            <w:r>
+              <w:rPr>
+                <w:rFonts w:ascii="Arial Narrow" w:hAnsi="Arial Narrow"/>
+                <w:sz w:val="20"/>
+                <w:szCs w:val="20"/>
+                <w:lang w:val="en-US"/>
+              </w:rPr>
+              <w:t>“</w:t>
+            </w:r>
+            <w:r>
+              <w:rPr>
+                <w:rFonts w:ascii="Arial Narrow" w:hAnsi="Arial Narrow"/>
+                <w:sz w:val="20"/>
+                <w:szCs w:val="20"/>
+                <w:lang w:val="ru-RU"/>
+              </w:rPr>
+              <w:t>орава</w:t>
+            </w:r>
+            <w:r>
+              <w:rPr>
+                <w:rFonts w:ascii="Arial Narrow" w:hAnsi="Arial Narrow"/>
+                <w:sz w:val="20"/>
+                <w:szCs w:val="20"/>
+                <w:lang w:val="en-US"/>
+              </w:rPr>
+              <w:t>”</w:t>
+            </w:r>
+          </w:p>
+        </w:tc>
+        <w:tc>
+          <w:tcPr>
+            <w:tcW w:w="3749" w:type="dxa"/>
+          </w:tcPr>
+          <w:p>
+            <w:pPr>
+              <w:rPr>
+                <w:rFonts w:ascii="Arial Narrow" w:hAnsi="Arial Narrow"/>
+                <w:sz w:val="20"/>
+                <w:szCs w:val="20"/>
+              </w:rPr>
+            </w:pPr>
+            <w:r>
+              <w:rPr>
+                <w:rFonts w:ascii="Arial Narrow" w:hAnsi="Arial Narrow"/>
+                <w:sz w:val="20"/>
+                <w:szCs w:val="20"/>
+              </w:rPr>
+              <w:t>Вихідний файл містить авторську інформацію</w:t>
+            </w:r>
+            <w:r>
+              <w:rPr>
+                <w:rFonts w:ascii="Arial Narrow" w:hAnsi="Arial Narrow"/>
+                <w:sz w:val="20"/>
+                <w:szCs w:val="20"/>
+              </w:rPr>
+              <w:t>.</w:t>
+            </w:r>
+            <w:r>
+              <w:rPr>
+                <w:rFonts w:ascii="Arial Narrow" w:hAnsi="Arial Narrow"/>
+                <w:sz w:val="20"/>
+                <w:szCs w:val="20"/>
+              </w:rPr>
+              <w:t xml:space="preserve"> </w:t>
+            </w:r>
+          </w:p>
+          <w:p>
+            <w:pPr>
+              <w:rPr>
+                <w:rFonts w:ascii="Arial Narrow" w:hAnsi="Arial Narrow"/>
+                <w:sz w:val="20"/>
+                <w:szCs w:val="20"/>
+                <w:lang w:val="ru-RU"/>
+              </w:rPr>
+            </w:pPr>
+            <w:r>
+              <w:rPr>
+                <w:rFonts w:ascii="Arial Narrow" w:hAnsi="Arial Narrow"/>
+                <w:sz w:val="20"/>
+                <w:szCs w:val="20"/>
+                <w:lang w:val="ru-RU"/>
+              </w:rPr>
+              <w:t>К</w:t>
+            </w:r>
+            <w:r>
+              <w:rPr>
+                <w:rFonts w:ascii="Arial Narrow" w:hAnsi="Arial Narrow"/>
+                <w:sz w:val="20"/>
+                <w:szCs w:val="20"/>
+              </w:rPr>
+              <w:t>ількість голосних літер</w:t>
+            </w:r>
+            <w:r>
+              <w:rPr>
+                <w:rFonts w:ascii="Arial Narrow" w:hAnsi="Arial Narrow"/>
+                <w:sz w:val="20"/>
+                <w:szCs w:val="20"/>
+                <w:lang w:val="ru-RU"/>
+              </w:rPr>
+              <w:t xml:space="preserve"> = </w:t>
+            </w:r>
+            <w:r>
+              <w:rPr>
+                <w:rFonts w:ascii="Arial Narrow" w:hAnsi="Arial Narrow"/>
+                <w:sz w:val="20"/>
+                <w:szCs w:val="20"/>
+                <w:lang w:val="ru-RU"/>
+              </w:rPr>
+              <w:t>3</w:t>
+            </w:r>
+            <w:r>
+              <w:rPr>
+                <w:rFonts w:ascii="Arial Narrow" w:hAnsi="Arial Narrow"/>
+                <w:sz w:val="20"/>
+                <w:szCs w:val="20"/>
+              </w:rPr>
+              <w:t xml:space="preserve"> та </w:t>
+            </w:r>
+          </w:p>
+          <w:p>
+            <w:pPr>
+              <w:rPr>
+                <w:rFonts w:ascii="Arial Narrow" w:hAnsi="Arial Narrow"/>
+                <w:sz w:val="20"/>
+                <w:szCs w:val="20"/>
+                <w:lang w:val="ru-RU"/>
+              </w:rPr>
+            </w:pPr>
+            <w:r>
+              <w:rPr>
+                <w:rFonts w:ascii="Arial Narrow" w:hAnsi="Arial Narrow"/>
+                <w:sz w:val="20"/>
+                <w:szCs w:val="20"/>
+                <w:lang w:val="ru-RU"/>
+              </w:rPr>
+              <w:t>В</w:t>
+            </w:r>
+            <w:r>
+              <w:rPr>
+                <w:rFonts w:ascii="Arial Narrow" w:hAnsi="Arial Narrow"/>
+                <w:sz w:val="20"/>
+                <w:szCs w:val="20"/>
+              </w:rPr>
+              <w:t>ідповідь про</w:t>
+            </w:r>
+            <w:r>
+              <w:rPr>
+                <w:rFonts w:ascii="Arial Narrow" w:hAnsi="Arial Narrow"/>
+                <w:sz w:val="20"/>
+                <w:szCs w:val="20"/>
+                <w:lang w:val="ru-RU"/>
+              </w:rPr>
+              <w:t xml:space="preserve"> </w:t>
+            </w:r>
+            <w:r>
+              <w:rPr>
+                <w:rFonts w:ascii="Arial Narrow" w:hAnsi="Arial Narrow"/>
+                <w:sz w:val="20"/>
+                <w:szCs w:val="20"/>
+              </w:rPr>
+              <w:t>наявні</w:t>
+            </w:r>
+            <w:r>
+              <w:rPr>
+                <w:rFonts w:ascii="Arial Narrow" w:hAnsi="Arial Narrow"/>
+                <w:sz w:val="20"/>
+                <w:szCs w:val="20"/>
+                <w:lang w:val="ru-RU"/>
+              </w:rPr>
+              <w:t>сть</w:t>
+            </w:r>
+            <w:r>
+              <w:rPr>
+                <w:rFonts w:ascii="Arial Narrow" w:hAnsi="Arial Narrow"/>
+                <w:sz w:val="20"/>
+                <w:szCs w:val="20"/>
+              </w:rPr>
+              <w:t xml:space="preserve"> слова у краплинці Віталя Іващенка.</w:t>
+            </w:r>
+          </w:p>
+        </w:tc>
+        <w:tc>
+          <w:tcPr>
+            <w:tcW w:w="1837" w:type="dxa"/>
+            <w:shd w:val="clear" w:color="auto" w:fill="auto"/>
+            <w:vAlign w:val="center"/>
+          </w:tcPr>
+          <w:p>
+            <w:pPr>
+              <w:jc w:val="center"/>
+              <w:rPr>
+                <w:rFonts w:ascii="Arial Narrow" w:hAnsi="Arial Narrow"/>
+                <w:sz w:val="20"/>
+                <w:szCs w:val="20"/>
+                <w:lang w:val="ru-RU"/>
               </w:rPr>
             </w:pPr>
             <w:r>
@@ -1100,6 +2029,7 @@
                 <w:rFonts w:ascii="Arial Narrow" w:hAnsi="Arial Narrow"/>
                 <w:sz w:val="20"/>
                 <w:szCs w:val="20"/>
+                <w:lang w:val="en-US"/>
               </w:rPr>
             </w:pPr>
             <w:r>
@@ -1108,7 +2038,16 @@
                 <w:sz w:val="20"/>
                 <w:szCs w:val="20"/>
               </w:rPr>
-              <w:t>TC_03</w:t>
+              <w:t>TC_0</w:t>
+            </w:r>
+            <w:r>
+              <w:rPr>
+                <w:rFonts w:ascii="Arial Narrow" w:hAnsi="Arial Narrow"/>
+                <w:sz w:val="20"/>
+                <w:szCs w:val="20"/>
+                <w:lang w:val="en-US"/>
+              </w:rPr>
+              <w:t>6</w:t>
             </w:r>
           </w:p>
         </w:tc>
@@ -1130,7 +2069,7 @@
                 <w:sz w:val="20"/>
                 <w:szCs w:val="20"/>
               </w:rPr>
-              <w:t>Запустити програму з великим обсягом тексту у вхідному файлі.</w:t>
+              <w:t>Запустити програму з вхідним текстом, що містить лише цифри.</w:t>
             </w:r>
           </w:p>
         </w:tc>
@@ -1144,6 +2083,39 @@
                 <w:rFonts w:ascii="Arial Narrow" w:hAnsi="Arial Narrow"/>
                 <w:sz w:val="20"/>
                 <w:szCs w:val="20"/>
+              </w:rPr>
+            </w:pPr>
+            <w:r>
+              <w:rPr>
+                <w:rFonts w:ascii="Arial Narrow" w:hAnsi="Arial Narrow"/>
+                <w:sz w:val="20"/>
+                <w:szCs w:val="20"/>
+              </w:rPr>
+              <w:t>Вихідний файл містить авторську інформацію</w:t>
+            </w:r>
+            <w:r>
+              <w:rPr>
+                <w:rFonts w:ascii="Arial Narrow" w:hAnsi="Arial Narrow"/>
+                <w:sz w:val="20"/>
+                <w:szCs w:val="20"/>
+              </w:rPr>
+              <w:t>.</w:t>
+            </w:r>
+            <w:r>
+              <w:rPr>
+                <w:rFonts w:ascii="Arial Narrow" w:hAnsi="Arial Narrow"/>
+                <w:sz w:val="20"/>
+                <w:szCs w:val="20"/>
+              </w:rPr>
+              <w:t xml:space="preserve"> </w:t>
+            </w:r>
+          </w:p>
+          <w:p>
+            <w:pPr>
+              <w:rPr>
+                <w:rFonts w:ascii="Arial Narrow" w:hAnsi="Arial Narrow"/>
+                <w:sz w:val="20"/>
+                <w:szCs w:val="20"/>
                 <w:lang w:val="ru-RU"/>
               </w:rPr>
             </w:pPr>
@@ -1152,8 +2124,95 @@
                 <w:rFonts w:ascii="Arial Narrow" w:hAnsi="Arial Narrow"/>
                 <w:sz w:val="20"/>
                 <w:szCs w:val="20"/>
-              </w:rPr>
-              <w:t>Програма працює ефективно та швидко навіть з великими обсягами даних.</w:t>
+                <w:lang w:val="ru-RU"/>
+              </w:rPr>
+              <w:t>К</w:t>
+            </w:r>
+            <w:r>
+              <w:rPr>
+                <w:rFonts w:ascii="Arial Narrow" w:hAnsi="Arial Narrow"/>
+                <w:sz w:val="20"/>
+                <w:szCs w:val="20"/>
+              </w:rPr>
+              <w:t>ількість голосних літер</w:t>
+            </w:r>
+            <w:r>
+              <w:rPr>
+                <w:rFonts w:ascii="Arial Narrow" w:hAnsi="Arial Narrow"/>
+                <w:sz w:val="20"/>
+                <w:szCs w:val="20"/>
+                <w:lang w:val="ru-RU"/>
+              </w:rPr>
+              <w:t xml:space="preserve"> = 0</w:t>
+            </w:r>
+            <w:r>
+              <w:rPr>
+                <w:rFonts w:ascii="Arial Narrow" w:hAnsi="Arial Narrow"/>
+                <w:sz w:val="20"/>
+                <w:szCs w:val="20"/>
+              </w:rPr>
+              <w:t xml:space="preserve"> та </w:t>
+            </w:r>
+          </w:p>
+          <w:p>
+            <w:pPr>
+              <w:rPr>
+                <w:rFonts w:ascii="Arial Narrow" w:hAnsi="Arial Narrow"/>
+                <w:sz w:val="20"/>
+                <w:szCs w:val="20"/>
+                <w:lang w:val="ru-RU"/>
+              </w:rPr>
+            </w:pPr>
+            <w:r>
+              <w:rPr>
+                <w:rFonts w:ascii="Arial Narrow" w:hAnsi="Arial Narrow"/>
+                <w:sz w:val="20"/>
+                <w:szCs w:val="20"/>
+                <w:lang w:val="ru-RU"/>
+              </w:rPr>
+              <w:t>В</w:t>
+            </w:r>
+            <w:r>
+              <w:rPr>
+                <w:rFonts w:ascii="Arial Narrow" w:hAnsi="Arial Narrow"/>
+                <w:sz w:val="20"/>
+                <w:szCs w:val="20"/>
+              </w:rPr>
+              <w:t>ідповідь про</w:t>
+            </w:r>
+            <w:r>
+              <w:rPr>
+                <w:rFonts w:ascii="Arial Narrow" w:hAnsi="Arial Narrow"/>
+                <w:sz w:val="20"/>
+                <w:szCs w:val="20"/>
+                <w:lang w:val="ru-RU"/>
+              </w:rPr>
+              <w:t xml:space="preserve"> не</w:t>
+            </w:r>
+            <w:r>
+              <w:rPr>
+                <w:rFonts w:ascii="Arial Narrow" w:hAnsi="Arial Narrow"/>
+                <w:sz w:val="20"/>
+                <w:szCs w:val="20"/>
+              </w:rPr>
+              <w:t xml:space="preserve"> наявні</w:t>
+            </w:r>
+            <w:r>
+              <w:rPr>
+                <w:rFonts w:ascii="Arial Narrow" w:hAnsi="Arial Narrow"/>
+                <w:sz w:val="20"/>
+                <w:szCs w:val="20"/>
+                <w:lang w:val="ru-RU"/>
+              </w:rPr>
+              <w:t>сть</w:t>
+            </w:r>
+            <w:r>
+              <w:rPr>
+                <w:rFonts w:ascii="Arial Narrow" w:hAnsi="Arial Narrow"/>
+                <w:sz w:val="20"/>
+                <w:szCs w:val="20"/>
+              </w:rPr>
+              <w:t xml:space="preserve"> слова у краплинці Віталя Іващенка.</w:t>
             </w:r>
           </w:p>
         </w:tc>
@@ -1201,6 +2260,7 @@
                 <w:rFonts w:ascii="Arial Narrow" w:hAnsi="Arial Narrow"/>
                 <w:sz w:val="20"/>
                 <w:szCs w:val="20"/>
+                <w:lang w:val="ru-RU"/>
               </w:rPr>
             </w:pPr>
             <w:r>
@@ -1209,7 +2269,16 @@
                 <w:sz w:val="20"/>
                 <w:szCs w:val="20"/>
               </w:rPr>
-              <w:t>TC_04</w:t>
+              <w:t>TC_</w:t>
+            </w:r>
+            <w:r>
+              <w:rPr>
+                <w:rFonts w:ascii="Arial Narrow" w:hAnsi="Arial Narrow"/>
+                <w:sz w:val="20"/>
+                <w:szCs w:val="20"/>
+                <w:lang w:val="ru-RU"/>
+              </w:rPr>
+              <w:t>7</w:t>
             </w:r>
           </w:p>
         </w:tc>
@@ -1223,6 +2292,7 @@
                 <w:rFonts w:ascii="Arial Narrow" w:hAnsi="Arial Narrow"/>
                 <w:sz w:val="20"/>
                 <w:szCs w:val="20"/>
+                <w:lang w:val="ru-RU"/>
               </w:rPr>
             </w:pPr>
             <w:r>
@@ -1231,7 +2301,35 @@
                 <w:sz w:val="20"/>
                 <w:szCs w:val="20"/>
               </w:rPr>
-              <w:t>Виконати програму з вхідним текстом, що містить спеціальні символи.</w:t>
+              <w:t>Виконати програму з вхідним текстом, що містить символи інших алфавітів.</w:t>
+            </w:r>
+            <w:r>
+              <w:rPr>
+                <w:rFonts w:ascii="Arial Narrow" w:hAnsi="Arial Narrow"/>
+                <w:sz w:val="20"/>
+                <w:szCs w:val="20"/>
+                <w:lang w:val="ru-RU"/>
+              </w:rPr>
+              <w:br/>
+              <w:t>«</w:t>
+            </w:r>
+            <w:r>
+              <w:rPr>
+                <w:rFonts w:ascii="Arial Narrow" w:hAnsi="Arial Narrow"/>
+                <w:sz w:val="20"/>
+                <w:szCs w:val="20"/>
+                <w:lang w:val="en-US"/>
+              </w:rPr>
+              <w:t>Programing</w:t>
+            </w:r>
+            <w:r>
+              <w:rPr>
+                <w:rFonts w:ascii="Arial Narrow" w:hAnsi="Arial Narrow"/>
+                <w:sz w:val="20"/>
+                <w:szCs w:val="20"/>
+                <w:lang w:val="ru-RU"/>
+              </w:rPr>
+              <w:t>»</w:t>
             </w:r>
           </w:p>
         </w:tc>
@@ -1245,7 +2343,6 @@
                 <w:rFonts w:ascii="Arial Narrow" w:hAnsi="Arial Narrow"/>
                 <w:sz w:val="20"/>
                 <w:szCs w:val="20"/>
-                <w:lang w:val="ru-RU"/>
               </w:rPr>
             </w:pPr>
             <w:r>
@@ -1254,19 +2351,27 @@
                 <w:sz w:val="20"/>
                 <w:szCs w:val="20"/>
               </w:rPr>
-              <w:t>Програма коректно обробляє спеціальні символи та виводить очікуваний результат.</w:t>
+              <w:t>Вихідний файл містить авторську інформацію</w:t>
+            </w:r>
+            <w:r>
+              <w:rPr>
+                <w:rFonts w:ascii="Arial Narrow" w:hAnsi="Arial Narrow"/>
+                <w:sz w:val="20"/>
+                <w:szCs w:val="20"/>
+              </w:rPr>
+              <w:t>.</w:t>
+            </w:r>
+            <w:r>
+              <w:rPr>
+                <w:rFonts w:ascii="Arial Narrow" w:hAnsi="Arial Narrow"/>
+                <w:sz w:val="20"/>
+                <w:szCs w:val="20"/>
+              </w:rPr>
+              <w:t xml:space="preserve"> </w:t>
             </w:r>
           </w:p>
-        </w:tc>
-        <w:tc>
-          <w:tcPr>
-            <w:tcW w:w="1837" w:type="dxa"/>
-            <w:shd w:val="clear" w:color="auto" w:fill="auto"/>
-            <w:vAlign w:val="center"/>
-          </w:tcPr>
           <w:p>
             <w:pPr>
-              <w:jc w:val="center"/>
               <w:rPr>
                 <w:rFonts w:ascii="Arial Narrow" w:hAnsi="Arial Narrow"/>
                 <w:sz w:val="20"/>
@@ -1279,29 +2384,52 @@
                 <w:rFonts w:ascii="Arial Narrow" w:hAnsi="Arial Narrow"/>
                 <w:sz w:val="20"/>
                 <w:szCs w:val="20"/>
+                <w:lang w:val="ru-RU"/>
+              </w:rPr>
+              <w:t>К</w:t>
+            </w:r>
+            <w:r>
+              <w:rPr>
+                <w:rFonts w:ascii="Arial Narrow" w:hAnsi="Arial Narrow"/>
+                <w:sz w:val="20"/>
+                <w:szCs w:val="20"/>
+              </w:rPr>
+              <w:t>ількість голосних літер</w:t>
+            </w:r>
+            <w:r>
+              <w:rPr>
+                <w:rFonts w:ascii="Arial Narrow" w:hAnsi="Arial Narrow"/>
+                <w:sz w:val="20"/>
+                <w:szCs w:val="20"/>
+                <w:lang w:val="ru-RU"/>
+              </w:rPr>
+              <w:t xml:space="preserve"> = </w:t>
+            </w:r>
+            <w:r>
+              <w:rPr>
+                <w:rFonts w:ascii="Arial Narrow" w:hAnsi="Arial Narrow"/>
+                <w:sz w:val="20"/>
+                <w:szCs w:val="20"/>
                 <w:lang w:val="en-US"/>
               </w:rPr>
-              <w:t>passed</w:t>
+              <w:t>3</w:t>
+            </w:r>
+            <w:r>
+              <w:rPr>
+                <w:rFonts w:ascii="Arial Narrow" w:hAnsi="Arial Narrow"/>
+                <w:sz w:val="20"/>
+                <w:szCs w:val="20"/>
+              </w:rPr>
+              <w:t xml:space="preserve"> та </w:t>
             </w:r>
           </w:p>
-        </w:tc>
-      </w:tr>
-      <w:tr>
-        <w:trPr>
-          <w:trHeight w:val="1134"/>
-          <w:jc w:val="right"/>
-        </w:trPr>
-        <w:tc>
-          <w:tcPr>
-            <w:tcW w:w="883" w:type="dxa"/>
-          </w:tcPr>
           <w:p>
             <w:pPr>
-              <w:jc w:val="center"/>
-              <w:rPr>
-                <w:rFonts w:ascii="Arial Narrow" w:hAnsi="Arial Narrow"/>
-                <w:sz w:val="20"/>
-                <w:szCs w:val="20"/>
+              <w:rPr>
+                <w:rFonts w:ascii="Arial Narrow" w:hAnsi="Arial Narrow"/>
+                <w:sz w:val="20"/>
+                <w:szCs w:val="20"/>
+                <w:lang w:val="ru-RU"/>
               </w:rPr>
             </w:pPr>
             <w:r>
@@ -1309,559 +2437,51 @@
                 <w:rFonts w:ascii="Arial Narrow" w:hAnsi="Arial Narrow"/>
                 <w:sz w:val="20"/>
                 <w:szCs w:val="20"/>
-              </w:rPr>
-              <w:t>TC_05</w:t>
-            </w:r>
-          </w:p>
-        </w:tc>
-        <w:tc>
-          <w:tcPr>
-            <w:tcW w:w="3917" w:type="dxa"/>
-          </w:tcPr>
-          <w:p>
-            <w:pPr>
-              <w:rPr>
-                <w:rFonts w:ascii="Arial Narrow" w:hAnsi="Arial Narrow"/>
-                <w:sz w:val="20"/>
-                <w:szCs w:val="20"/>
-              </w:rPr>
-            </w:pPr>
-            <w:r>
-              <w:rPr>
-                <w:rFonts w:ascii="Arial Narrow" w:hAnsi="Arial Narrow"/>
-                <w:sz w:val="20"/>
-                <w:szCs w:val="20"/>
-              </w:rPr>
-              <w:t>Запустити програму з великим обсягом тексту, що міститься в вхідному файлі.</w:t>
-            </w:r>
-          </w:p>
-        </w:tc>
-        <w:tc>
-          <w:tcPr>
-            <w:tcW w:w="3749" w:type="dxa"/>
-          </w:tcPr>
-          <w:p>
-            <w:pPr>
-              <w:rPr>
-                <w:rFonts w:ascii="Arial Narrow" w:hAnsi="Arial Narrow"/>
-                <w:sz w:val="20"/>
-                <w:szCs w:val="20"/>
                 <w:lang w:val="ru-RU"/>
               </w:rPr>
-            </w:pPr>
-            <w:r>
-              <w:rPr>
-                <w:rFonts w:ascii="Arial Narrow" w:hAnsi="Arial Narrow"/>
-                <w:sz w:val="20"/>
-                <w:szCs w:val="20"/>
-              </w:rPr>
-              <w:t>Програма витримує навантаження та працює коректно без втрати продуктивності.</w:t>
-            </w:r>
-          </w:p>
-        </w:tc>
-        <w:tc>
-          <w:tcPr>
-            <w:tcW w:w="1837" w:type="dxa"/>
-            <w:shd w:val="clear" w:color="auto" w:fill="auto"/>
-            <w:vAlign w:val="center"/>
-          </w:tcPr>
-          <w:p>
-            <w:pPr>
-              <w:jc w:val="center"/>
+              <w:t>В</w:t>
+            </w:r>
+            <w:r>
+              <w:rPr>
+                <w:rFonts w:ascii="Arial Narrow" w:hAnsi="Arial Narrow"/>
+                <w:sz w:val="20"/>
+                <w:szCs w:val="20"/>
+              </w:rPr>
+              <w:t>ідповідь про</w:t>
+            </w:r>
+            <w:r>
               <w:rPr>
                 <w:rFonts w:ascii="Arial Narrow" w:hAnsi="Arial Narrow"/>
                 <w:sz w:val="20"/>
                 <w:szCs w:val="20"/>
                 <w:lang w:val="ru-RU"/>
               </w:rPr>
-            </w:pPr>
-            <w:r>
-              <w:rPr>
-                <w:rFonts w:ascii="Arial Narrow" w:hAnsi="Arial Narrow"/>
-                <w:sz w:val="20"/>
-                <w:szCs w:val="20"/>
-                <w:lang w:val="en-US"/>
-              </w:rPr>
-              <w:t>passed</w:t>
-            </w:r>
-          </w:p>
-        </w:tc>
-      </w:tr>
-      <w:tr>
-        <w:trPr>
-          <w:trHeight w:val="1134"/>
-          <w:jc w:val="right"/>
-        </w:trPr>
-        <w:tc>
-          <w:tcPr>
-            <w:tcW w:w="883" w:type="dxa"/>
-          </w:tcPr>
-          <w:p>
-            <w:pPr>
-              <w:jc w:val="center"/>
-              <w:rPr>
-                <w:rFonts w:ascii="Arial Narrow" w:hAnsi="Arial Narrow"/>
-                <w:sz w:val="20"/>
-                <w:szCs w:val="20"/>
-              </w:rPr>
-            </w:pPr>
-            <w:r>
-              <w:rPr>
-                <w:rFonts w:ascii="Arial Narrow" w:hAnsi="Arial Narrow"/>
-                <w:sz w:val="20"/>
-                <w:szCs w:val="20"/>
-              </w:rPr>
-              <w:t>TC_06</w:t>
-            </w:r>
-          </w:p>
-        </w:tc>
-        <w:tc>
-          <w:tcPr>
-            <w:tcW w:w="3917" w:type="dxa"/>
-          </w:tcPr>
-          <w:p>
-            <w:pPr>
-              <w:rPr>
-                <w:rFonts w:ascii="Arial Narrow" w:hAnsi="Arial Narrow"/>
-                <w:sz w:val="20"/>
-                <w:szCs w:val="20"/>
-              </w:rPr>
-            </w:pPr>
-            <w:r>
-              <w:rPr>
-                <w:rFonts w:ascii="Arial Narrow" w:hAnsi="Arial Narrow"/>
-                <w:sz w:val="20"/>
-                <w:szCs w:val="20"/>
-              </w:rPr>
-              <w:t>Виконати програму з вхідним текстом, що містить лише одне слово.</w:t>
-            </w:r>
-          </w:p>
-        </w:tc>
-        <w:tc>
-          <w:tcPr>
-            <w:tcW w:w="3749" w:type="dxa"/>
-          </w:tcPr>
-          <w:p>
-            <w:pPr>
+              <w:t xml:space="preserve"> не</w:t>
+            </w:r>
+            <w:r>
+              <w:rPr>
+                <w:rFonts w:ascii="Arial Narrow" w:hAnsi="Arial Narrow"/>
+                <w:sz w:val="20"/>
+                <w:szCs w:val="20"/>
+              </w:rPr>
+              <w:t xml:space="preserve"> наявні</w:t>
+            </w:r>
+            <w:r>
               <w:rPr>
                 <w:rFonts w:ascii="Arial Narrow" w:hAnsi="Arial Narrow"/>
                 <w:sz w:val="20"/>
                 <w:szCs w:val="20"/>
                 <w:lang w:val="ru-RU"/>
               </w:rPr>
-            </w:pPr>
-            <w:r>
-              <w:rPr>
-                <w:rFonts w:ascii="Arial Narrow" w:hAnsi="Arial Narrow"/>
-                <w:sz w:val="20"/>
-                <w:szCs w:val="20"/>
-              </w:rPr>
-              <w:t>Програма коректно обробляє випадок з одним словом та виводить очікуваний результат.</w:t>
-            </w:r>
-          </w:p>
-        </w:tc>
-        <w:tc>
-          <w:tcPr>
-            <w:tcW w:w="1837" w:type="dxa"/>
-            <w:shd w:val="clear" w:color="auto" w:fill="auto"/>
-            <w:vAlign w:val="center"/>
-          </w:tcPr>
-          <w:p>
-            <w:pPr>
-              <w:jc w:val="center"/>
-              <w:rPr>
-                <w:rFonts w:ascii="Arial Narrow" w:hAnsi="Arial Narrow"/>
-                <w:sz w:val="20"/>
-                <w:szCs w:val="20"/>
-                <w:lang w:val="ru-RU"/>
-              </w:rPr>
-            </w:pPr>
-            <w:r>
-              <w:rPr>
-                <w:rFonts w:ascii="Arial Narrow" w:hAnsi="Arial Narrow"/>
-                <w:sz w:val="20"/>
-                <w:szCs w:val="20"/>
-                <w:lang w:val="en-US"/>
-              </w:rPr>
-              <w:t>passed</w:t>
-            </w:r>
-          </w:p>
-        </w:tc>
-      </w:tr>
-      <w:tr>
-        <w:trPr>
-          <w:trHeight w:val="1134"/>
-          <w:jc w:val="right"/>
-        </w:trPr>
-        <w:tc>
-          <w:tcPr>
-            <w:tcW w:w="883" w:type="dxa"/>
-          </w:tcPr>
-          <w:p>
-            <w:pPr>
-              <w:jc w:val="center"/>
-              <w:rPr>
-                <w:rFonts w:ascii="Arial Narrow" w:hAnsi="Arial Narrow"/>
-                <w:sz w:val="20"/>
-                <w:szCs w:val="20"/>
-              </w:rPr>
-            </w:pPr>
-            <w:r>
-              <w:rPr>
-                <w:rFonts w:ascii="Arial Narrow" w:hAnsi="Arial Narrow"/>
-                <w:sz w:val="20"/>
-                <w:szCs w:val="20"/>
-              </w:rPr>
-              <w:t>TC_07</w:t>
-            </w:r>
-          </w:p>
-        </w:tc>
-        <w:tc>
-          <w:tcPr>
-            <w:tcW w:w="3917" w:type="dxa"/>
-          </w:tcPr>
-          <w:p>
-            <w:pPr>
-              <w:rPr>
-                <w:rFonts w:ascii="Arial Narrow" w:hAnsi="Arial Narrow"/>
-                <w:sz w:val="20"/>
-                <w:szCs w:val="20"/>
-              </w:rPr>
-            </w:pPr>
-            <w:r>
-              <w:rPr>
-                <w:rFonts w:ascii="Arial Narrow" w:hAnsi="Arial Narrow"/>
-                <w:sz w:val="20"/>
-                <w:szCs w:val="20"/>
-              </w:rPr>
-              <w:t>Запустити програму з вхідним текстом, що містить лише цифри.</w:t>
-            </w:r>
-          </w:p>
-        </w:tc>
-        <w:tc>
-          <w:tcPr>
-            <w:tcW w:w="3749" w:type="dxa"/>
-          </w:tcPr>
-          <w:p>
-            <w:pPr>
-              <w:rPr>
-                <w:rFonts w:ascii="Arial Narrow" w:hAnsi="Arial Narrow"/>
-                <w:sz w:val="20"/>
-                <w:szCs w:val="20"/>
-                <w:lang w:val="ru-RU"/>
-              </w:rPr>
-            </w:pPr>
-            <w:r>
-              <w:rPr>
-                <w:rFonts w:ascii="Arial Narrow" w:hAnsi="Arial Narrow"/>
-                <w:sz w:val="20"/>
-                <w:szCs w:val="20"/>
-              </w:rPr>
-              <w:t>Програма повідомляє про відсутність слів у вхідному тексті.</w:t>
-            </w:r>
-          </w:p>
-        </w:tc>
-        <w:tc>
-          <w:tcPr>
-            <w:tcW w:w="1837" w:type="dxa"/>
-            <w:shd w:val="clear" w:color="auto" w:fill="auto"/>
-            <w:vAlign w:val="center"/>
-          </w:tcPr>
-          <w:p>
-            <w:pPr>
-              <w:jc w:val="center"/>
-              <w:rPr>
-                <w:rFonts w:ascii="Arial Narrow" w:hAnsi="Arial Narrow"/>
-                <w:sz w:val="20"/>
-                <w:szCs w:val="20"/>
-                <w:lang w:val="ru-RU"/>
-              </w:rPr>
-            </w:pPr>
-            <w:r>
-              <w:rPr>
-                <w:rFonts w:ascii="Arial Narrow" w:hAnsi="Arial Narrow"/>
-                <w:sz w:val="20"/>
-                <w:szCs w:val="20"/>
-                <w:lang w:val="en-US"/>
-              </w:rPr>
-              <w:t>passed</w:t>
-            </w:r>
-          </w:p>
-        </w:tc>
-      </w:tr>
-      <w:tr>
-        <w:trPr>
-          <w:trHeight w:val="1134"/>
-          <w:jc w:val="right"/>
-        </w:trPr>
-        <w:tc>
-          <w:tcPr>
-            <w:tcW w:w="883" w:type="dxa"/>
-          </w:tcPr>
-          <w:p>
-            <w:pPr>
-              <w:jc w:val="center"/>
-              <w:rPr>
-                <w:rFonts w:ascii="Arial Narrow" w:hAnsi="Arial Narrow"/>
-                <w:sz w:val="20"/>
-                <w:szCs w:val="20"/>
-              </w:rPr>
-            </w:pPr>
-            <w:r>
-              <w:rPr>
-                <w:rFonts w:ascii="Arial Narrow" w:hAnsi="Arial Narrow"/>
-                <w:sz w:val="20"/>
-                <w:szCs w:val="20"/>
-              </w:rPr>
-              <w:t>TC_08</w:t>
-            </w:r>
-          </w:p>
-        </w:tc>
-        <w:tc>
-          <w:tcPr>
-            <w:tcW w:w="3917" w:type="dxa"/>
-          </w:tcPr>
-          <w:p>
-            <w:pPr>
-              <w:rPr>
-                <w:rFonts w:ascii="Arial Narrow" w:hAnsi="Arial Narrow"/>
-                <w:sz w:val="20"/>
-                <w:szCs w:val="20"/>
-              </w:rPr>
-            </w:pPr>
-            <w:r>
-              <w:rPr>
-                <w:rFonts w:ascii="Arial Narrow" w:hAnsi="Arial Narrow"/>
-                <w:sz w:val="20"/>
-                <w:szCs w:val="20"/>
-              </w:rPr>
-              <w:t>Виконати програму з вхідним файлом, який не існує.</w:t>
-            </w:r>
-          </w:p>
-        </w:tc>
-        <w:tc>
-          <w:tcPr>
-            <w:tcW w:w="3749" w:type="dxa"/>
-          </w:tcPr>
-          <w:p>
-            <w:pPr>
-              <w:rPr>
-                <w:rFonts w:ascii="Arial Narrow" w:hAnsi="Arial Narrow"/>
-                <w:sz w:val="20"/>
-                <w:szCs w:val="20"/>
-                <w:lang w:val="ru-RU"/>
-              </w:rPr>
-            </w:pPr>
-            <w:r>
-              <w:rPr>
-                <w:rFonts w:ascii="Arial Narrow" w:hAnsi="Arial Narrow"/>
-                <w:sz w:val="20"/>
-                <w:szCs w:val="20"/>
-              </w:rPr>
-              <w:t>Програма повідомляє про помилку та відсутність вхідного файлу.</w:t>
-            </w:r>
-          </w:p>
-        </w:tc>
-        <w:tc>
-          <w:tcPr>
-            <w:tcW w:w="1837" w:type="dxa"/>
-            <w:shd w:val="clear" w:color="auto" w:fill="auto"/>
-            <w:vAlign w:val="center"/>
-          </w:tcPr>
-          <w:p>
-            <w:pPr>
-              <w:jc w:val="center"/>
-              <w:rPr>
-                <w:rFonts w:ascii="Arial Narrow" w:hAnsi="Arial Narrow"/>
-                <w:sz w:val="20"/>
-                <w:szCs w:val="20"/>
-                <w:lang w:val="ru-RU"/>
-              </w:rPr>
-            </w:pPr>
-            <w:r>
-              <w:rPr>
-                <w:rFonts w:ascii="Arial Narrow" w:hAnsi="Arial Narrow"/>
-                <w:sz w:val="20"/>
-                <w:szCs w:val="20"/>
-                <w:lang w:val="en-US"/>
-              </w:rPr>
-              <w:t>passed</w:t>
-            </w:r>
-          </w:p>
-        </w:tc>
-      </w:tr>
-      <w:tr>
-        <w:trPr>
-          <w:trHeight w:val="1134"/>
-          <w:jc w:val="right"/>
-        </w:trPr>
-        <w:tc>
-          <w:tcPr>
-            <w:tcW w:w="883" w:type="dxa"/>
-          </w:tcPr>
-          <w:p>
-            <w:pPr>
-              <w:jc w:val="center"/>
-              <w:rPr>
-                <w:rFonts w:ascii="Arial Narrow" w:hAnsi="Arial Narrow"/>
-                <w:sz w:val="20"/>
-                <w:szCs w:val="20"/>
-              </w:rPr>
-            </w:pPr>
-            <w:r>
-              <w:rPr>
-                <w:rFonts w:ascii="Arial Narrow" w:hAnsi="Arial Narrow"/>
-                <w:sz w:val="20"/>
-                <w:szCs w:val="20"/>
-              </w:rPr>
-              <w:lastRenderedPageBreak/>
-              <w:t>TC_09</w:t>
-            </w:r>
-          </w:p>
-        </w:tc>
-        <w:tc>
-          <w:tcPr>
-            <w:tcW w:w="3917" w:type="dxa"/>
-          </w:tcPr>
-          <w:p>
-            <w:pPr>
-              <w:rPr>
-                <w:rFonts w:ascii="Arial Narrow" w:hAnsi="Arial Narrow"/>
-                <w:sz w:val="20"/>
-                <w:szCs w:val="20"/>
-              </w:rPr>
-            </w:pPr>
-            <w:r>
-              <w:rPr>
-                <w:rFonts w:ascii="Arial Narrow" w:hAnsi="Arial Narrow"/>
-                <w:sz w:val="20"/>
-                <w:szCs w:val="20"/>
-              </w:rPr>
-              <w:t>Запустити програму з вхідним текстом, що містить слова з різними регістрами.</w:t>
-            </w:r>
-          </w:p>
-        </w:tc>
-        <w:tc>
-          <w:tcPr>
-            <w:tcW w:w="3749" w:type="dxa"/>
-          </w:tcPr>
-          <w:p>
-            <w:pPr>
-              <w:rPr>
-                <w:rFonts w:ascii="Arial Narrow" w:hAnsi="Arial Narrow"/>
-                <w:sz w:val="20"/>
-                <w:szCs w:val="20"/>
-                <w:lang w:val="ru-RU"/>
-              </w:rPr>
-            </w:pPr>
-            <w:r>
-              <w:rPr>
-                <w:rFonts w:ascii="Arial Narrow" w:hAnsi="Arial Narrow"/>
-                <w:sz w:val="20"/>
-                <w:szCs w:val="20"/>
-              </w:rPr>
-              <w:t>Програма коректно розпізнає слова незалежно від регістру та виводить очікуваний результат.</w:t>
-            </w:r>
-          </w:p>
-        </w:tc>
-        <w:tc>
-          <w:tcPr>
-            <w:tcW w:w="1837" w:type="dxa"/>
-            <w:shd w:val="clear" w:color="auto" w:fill="auto"/>
-            <w:vAlign w:val="center"/>
-          </w:tcPr>
-          <w:p>
-            <w:pPr>
-              <w:jc w:val="center"/>
-              <w:rPr>
-                <w:rFonts w:ascii="Arial Narrow" w:hAnsi="Arial Narrow"/>
-                <w:sz w:val="20"/>
-                <w:szCs w:val="20"/>
-                <w:lang w:val="ru-RU"/>
-              </w:rPr>
-            </w:pPr>
-            <w:r>
-              <w:rPr>
-                <w:rFonts w:ascii="Arial Narrow" w:hAnsi="Arial Narrow"/>
-                <w:sz w:val="20"/>
-                <w:szCs w:val="20"/>
-                <w:lang w:val="en-US"/>
-              </w:rPr>
-              <w:t>passed</w:t>
-            </w:r>
-          </w:p>
-        </w:tc>
-      </w:tr>
-      <w:tr>
-        <w:trPr>
-          <w:trHeight w:val="1134"/>
-          <w:jc w:val="right"/>
-        </w:trPr>
-        <w:tc>
-          <w:tcPr>
-            <w:tcW w:w="883" w:type="dxa"/>
-          </w:tcPr>
-          <w:p>
-            <w:pPr>
-              <w:jc w:val="center"/>
-              <w:rPr>
-                <w:rFonts w:ascii="Arial Narrow" w:hAnsi="Arial Narrow"/>
-                <w:sz w:val="20"/>
-                <w:szCs w:val="20"/>
-              </w:rPr>
-            </w:pPr>
-            <w:r>
-              <w:rPr>
-                <w:rFonts w:ascii="Arial Narrow" w:hAnsi="Arial Narrow"/>
-                <w:sz w:val="20"/>
-                <w:szCs w:val="20"/>
-              </w:rPr>
-              <w:t>TC_10</w:t>
-            </w:r>
-          </w:p>
-        </w:tc>
-        <w:tc>
-          <w:tcPr>
-            <w:tcW w:w="3917" w:type="dxa"/>
-          </w:tcPr>
-          <w:p>
-            <w:pPr>
-              <w:rPr>
-                <w:rFonts w:ascii="Arial Narrow" w:hAnsi="Arial Narrow"/>
-                <w:sz w:val="20"/>
-                <w:szCs w:val="20"/>
-              </w:rPr>
-            </w:pPr>
-            <w:r>
-              <w:rPr>
-                <w:rFonts w:ascii="Arial Narrow" w:hAnsi="Arial Narrow"/>
-                <w:sz w:val="20"/>
-                <w:szCs w:val="20"/>
-              </w:rPr>
-              <w:t>Виконати програму з вхідним текстом, що містить символи інших алфавітів.</w:t>
-            </w:r>
-          </w:p>
-        </w:tc>
-        <w:tc>
-          <w:tcPr>
-            <w:tcW w:w="3749" w:type="dxa"/>
-          </w:tcPr>
-          <w:p>
-            <w:pPr>
-              <w:rPr>
-                <w:rFonts w:ascii="Arial Narrow" w:hAnsi="Arial Narrow"/>
-                <w:sz w:val="20"/>
-                <w:szCs w:val="20"/>
-                <w:lang w:val="ru-RU"/>
-              </w:rPr>
-            </w:pPr>
-            <w:r>
-              <w:rPr>
-                <w:rFonts w:ascii="Arial Narrow" w:hAnsi="Arial Narrow"/>
-                <w:sz w:val="20"/>
-                <w:szCs w:val="20"/>
-              </w:rPr>
-              <w:t>Програма коректно обробляє символи інших алфавітів та виводить очікуваний результат.</w:t>
+              <w:t>сть</w:t>
+            </w:r>
+            <w:r>
+              <w:rPr>
+                <w:rFonts w:ascii="Arial Narrow" w:hAnsi="Arial Narrow"/>
+                <w:sz w:val="20"/>
+                <w:szCs w:val="20"/>
+              </w:rPr>
+              <w:t xml:space="preserve"> слова у краплинці Віталя Іващенка.</w:t>
             </w:r>
           </w:p>
         </w:tc>
@@ -2017,7 +2637,7 @@
               <w:sz w:val="16"/>
               <w:szCs w:val="16"/>
             </w:rPr>
-            <w:t>22.03.2024</w:t>
+            <w:t>04.04.2024</w:t>
           </w:r>
           <w:r>
             <w:rPr>
@@ -2072,7 +2692,7 @@
               <w:sz w:val="16"/>
               <w:szCs w:val="16"/>
             </w:rPr>
-            <w:t>13:46:09</w:t>
+            <w:t>15:51:10</w:t>
           </w:r>
           <w:r>
             <w:rPr>
@@ -2286,7 +2906,7 @@
               <w:sz w:val="16"/>
               <w:szCs w:val="16"/>
             </w:rPr>
-            <w:t>22.03.2024</w:t>
+            <w:t>04.04.2024</w:t>
           </w:r>
           <w:r>
             <w:rPr>
@@ -2341,7 +2961,7 @@
               <w:sz w:val="16"/>
               <w:szCs w:val="16"/>
             </w:rPr>
-            <w:t>13:46:09</w:t>
+            <w:t>15:51:10</w:t>
           </w:r>
           <w:r>
             <w:rPr>
@@ -2711,7 +3331,7 @@
                               <w:szCs w:val="20"/>
                               <w:lang w:val="en-US"/>
                             </w:rPr>
-                            <w:t>3/22/2024</w:t>
+                            <w:t>4/4/2024</w:t>
                           </w:r>
                           <w:r>
                             <w:rPr>
@@ -2874,7 +3494,7 @@
                         <w:szCs w:val="20"/>
                         <w:lang w:val="en-US"/>
                       </w:rPr>
-                      <w:t>3/22/2024</w:t>
+                      <w:t>4/4/2024</w:t>
                     </w:r>
                     <w:r>
                       <w:rPr>
@@ -5345,7 +5965,7 @@
   <w:style w:type="paragraph" w:default="1" w:styleId="a">
     <w:name w:val="Normal"/>
     <w:qFormat/>
-    <w:rsid w:val="0006521B"/>
+    <w:rsid w:val="00601888"/>
     <w:rPr>
       <w:sz w:val="24"/>
       <w:szCs w:val="24"/>

</xml_diff>